<commit_message>
reverting back to trial 12
</commit_message>
<xml_diff>
--- a/Background and Notes/Project Notes.docx
+++ b/Background and Notes/Project Notes.docx
@@ -1,9 +1,2414 @@
 
 <file path=word/document.xml><?xml version="1.0" encoding="utf-8"?>
-<w:document xmlns:wpc="http://schemas.microsoft.com/office/word/2010/wordprocessingCanvas" xmlns:cx="http://schemas.microsoft.com/office/drawing/2014/chartex" xmlns:cx1="http://schemas.microsoft.com/office/drawing/2015/9/8/chartex" xmlns:cx2="http://schemas.microsoft.com/office/drawing/2015/10/21/chartex" xmlns:cx3="http://schemas.microsoft.com/office/drawing/2016/5/9/chartex" xmlns:cx4="http://schemas.microsoft.com/office/drawing/2016/5/10/chartex" xmlns:cx5="http://schemas.microsoft.com/office/drawing/2016/5/11/chartex" xmlns:cx6="http://schemas.microsoft.com/office/drawing/2016/5/12/chartex" xmlns:cx7="http://schemas.microsoft.com/office/drawing/2016/5/13/chartex" xmlns:cx8="http://schemas.microsoft.com/office/drawing/2016/5/14/chartex" xmlns:mc="http://schemas.openxmlformats.org/markup-compatibility/2006" xmlns:aink="http://schemas.microsoft.com/office/drawing/2016/ink" xmlns:am3d="http://schemas.microsoft.com/office/drawing/2017/model3d" xmlns:o="urn:schemas-microsoft-com:office:office" xmlns:r="http://schemas.openxmlformats.org/officeDocument/2006/relationships" xmlns:m="http://schemas.openxmlformats.org/officeDocument/2006/math" xmlns:v="urn:schemas-microsoft-com:vml" xmlns:wp14="http://schemas.microsoft.com/office/word/2010/wordprocessingDrawing" xmlns:wp="http://schemas.openxmlformats.org/drawingml/2006/wordprocessingDrawing" xmlns:w10="urn:schemas-microsoft-com:office:word" xmlns:w="http://schemas.openxmlformats.org/wordprocessingml/2006/main" xmlns:w14="http://schemas.microsoft.com/office/word/2010/wordml" xmlns:w15="http://schemas.microsoft.com/office/word/2012/wordml" xmlns:w16cex="http://schemas.microsoft.com/office/word/2018/wordml/cex" xmlns:w16cid="http://schemas.microsoft.com/office/word/2016/wordml/cid" xmlns:w16="http://schemas.microsoft.com/office/word/2018/wordml" xmlns:w16sdtdh="http://schemas.microsoft.com/office/word/2020/wordml/sdtdatahash" xmlns:w16se="http://schemas.microsoft.com/office/word/2015/wordml/symex" xmlns:wpg="http://schemas.microsoft.com/office/word/2010/wordprocessingGroup" xmlns:wpi="http://schemas.microsoft.com/office/word/2010/wordprocessingInk" xmlns:wne="http://schemas.microsoft.com/office/word/2006/wordml" xmlns:wps="http://schemas.microsoft.com/office/word/2010/wordprocessingShape" mc:Ignorable="w14 w15 w16se w16cid w16 w16cex w16sdtdh wp14">
+<w:document xmlns:wpc="http://schemas.microsoft.com/office/word/2010/wordprocessingCanvas" xmlns:cx="http://schemas.microsoft.com/office/drawing/2014/chartex" xmlns:cx1="http://schemas.microsoft.com/office/drawing/2015/9/8/chartex" xmlns:cx2="http://schemas.microsoft.com/office/drawing/2015/10/21/chartex" xmlns:cx3="http://schemas.microsoft.com/office/drawing/2016/5/9/chartex" xmlns:cx4="http://schemas.microsoft.com/office/drawing/2016/5/10/chartex" xmlns:cx5="http://schemas.microsoft.com/office/drawing/2016/5/11/chartex" xmlns:cx6="http://schemas.microsoft.com/office/drawing/2016/5/12/chartex" xmlns:cx7="http://schemas.microsoft.com/office/drawing/2016/5/13/chartex" xmlns:cx8="http://schemas.microsoft.com/office/drawing/2016/5/14/chartex" xmlns:mc="http://schemas.openxmlformats.org/markup-compatibility/2006" xmlns:aink="http://schemas.microsoft.com/office/drawing/2016/ink" xmlns:am3d="http://schemas.microsoft.com/office/drawing/2017/model3d" xmlns:o="urn:schemas-microsoft-com:office:office" xmlns:oel="http://schemas.microsoft.com/office/2019/extlst" xmlns:r="http://schemas.openxmlformats.org/officeDocument/2006/relationships" xmlns:m="http://schemas.openxmlformats.org/officeDocument/2006/math" xmlns:v="urn:schemas-microsoft-com:vml" xmlns:wp14="http://schemas.microsoft.com/office/word/2010/wordprocessingDrawing" xmlns:wp="http://schemas.openxmlformats.org/drawingml/2006/wordprocessingDrawing" xmlns:w10="urn:schemas-microsoft-com:office:word" xmlns:w="http://schemas.openxmlformats.org/wordprocessingml/2006/main" xmlns:w14="http://schemas.microsoft.com/office/word/2010/wordml" xmlns:w15="http://schemas.microsoft.com/office/word/2012/wordml" xmlns:w16cex="http://schemas.microsoft.com/office/word/2018/wordml/cex" xmlns:w16cid="http://schemas.microsoft.com/office/word/2016/wordml/cid" xmlns:w16="http://schemas.microsoft.com/office/word/2018/wordml" xmlns:w16sdtdh="http://schemas.microsoft.com/office/word/2020/wordml/sdtdatahash" xmlns:w16se="http://schemas.microsoft.com/office/word/2015/wordml/symex" xmlns:wpg="http://schemas.microsoft.com/office/word/2010/wordprocessingGroup" xmlns:wpi="http://schemas.microsoft.com/office/word/2010/wordprocessingInk" xmlns:wne="http://schemas.microsoft.com/office/word/2006/wordml" xmlns:wps="http://schemas.microsoft.com/office/word/2010/wordprocessingShape" mc:Ignorable="w14 w15 w16se w16cid w16 w16cex w16sdtdh wp14">
   <w:body>
     <w:p>
       <w:r>
+        <w:t>SHINY APP NOTES:</w:t>
+      </w:r>
+    </w:p>
+    <w:p>
+      <w:pPr>
+        <w:pStyle w:val="ListParagraph"/>
+        <w:numPr>
+          <w:ilvl w:val="0"/>
+          <w:numId w:val="15"/>
+        </w:numPr>
+      </w:pPr>
+      <w:r>
+        <w:t>Keep it as simple as possible</w:t>
+      </w:r>
+    </w:p>
+    <w:p>
+      <w:pPr>
+        <w:pStyle w:val="ListParagraph"/>
+        <w:numPr>
+          <w:ilvl w:val="0"/>
+          <w:numId w:val="15"/>
+        </w:numPr>
+      </w:pPr>
+    </w:p>
+    <w:p/>
+    <w:p/>
+    <w:p/>
+    <w:p/>
+    <w:p>
+      <w:r>
+        <w:t>Active Questions:</w:t>
+      </w:r>
+    </w:p>
+    <w:p>
+      <w:pPr>
+        <w:pStyle w:val="ListParagraph"/>
+        <w:numPr>
+          <w:ilvl w:val="0"/>
+          <w:numId w:val="13"/>
+        </w:numPr>
+      </w:pPr>
+      <w:r>
+        <w:t xml:space="preserve">If we are linking </w:t>
+      </w:r>
+      <w:proofErr w:type="spellStart"/>
+      <w:r>
+        <w:t>chuk</w:t>
+      </w:r>
+      <w:proofErr w:type="spellEnd"/>
+      <w:r>
+        <w:t xml:space="preserve">/sg to harvest, does it make sense to include covariates? For </w:t>
+      </w:r>
+      <w:proofErr w:type="gramStart"/>
+      <w:r>
+        <w:t>example</w:t>
+      </w:r>
+      <w:proofErr w:type="gramEnd"/>
+      <w:r>
+        <w:t xml:space="preserve"> if I used index for ravens for all three, is that confounding? Or does it make sense to just </w:t>
+      </w:r>
+    </w:p>
+    <w:p>
+      <w:pPr>
+        <w:pStyle w:val="ListParagraph"/>
+        <w:numPr>
+          <w:ilvl w:val="0"/>
+          <w:numId w:val="13"/>
+        </w:numPr>
+      </w:pPr>
+      <w:r>
+        <w:t>Autocorrelation in Unemployment/Residence License Sales</w:t>
+      </w:r>
+    </w:p>
+    <w:p>
+      <w:pPr>
+        <w:pStyle w:val="ListParagraph"/>
+        <w:numPr>
+          <w:ilvl w:val="1"/>
+          <w:numId w:val="13"/>
+        </w:numPr>
+      </w:pPr>
+      <w:r>
+        <w:rPr>
+          <w:noProof/>
+        </w:rPr>
+        <w:drawing>
+          <wp:inline distT="0" distB="0" distL="0" distR="0" wp14:anchorId="79409B03" wp14:editId="3E87B4F5">
+            <wp:extent cx="5943600" cy="2920365"/>
+            <wp:effectExtent l="0" t="0" r="0" b="0"/>
+            <wp:docPr id="4" name="Picture 4" descr="Chart, scatter chart&#10;&#10;Description automatically generated"/>
+            <wp:cNvGraphicFramePr>
+              <a:graphicFrameLocks xmlns:a="http://schemas.openxmlformats.org/drawingml/2006/main" noChangeAspect="1"/>
+            </wp:cNvGraphicFramePr>
+            <a:graphic xmlns:a="http://schemas.openxmlformats.org/drawingml/2006/main">
+              <a:graphicData uri="http://schemas.openxmlformats.org/drawingml/2006/picture">
+                <pic:pic xmlns:pic="http://schemas.openxmlformats.org/drawingml/2006/picture">
+                  <pic:nvPicPr>
+                    <pic:cNvPr id="4" name="Picture 4" descr="Chart, scatter chart&#10;&#10;Description automatically generated"/>
+                    <pic:cNvPicPr/>
+                  </pic:nvPicPr>
+                  <pic:blipFill>
+                    <a:blip r:embed="rId5"/>
+                    <a:stretch>
+                      <a:fillRect/>
+                    </a:stretch>
+                  </pic:blipFill>
+                  <pic:spPr>
+                    <a:xfrm>
+                      <a:off x="0" y="0"/>
+                      <a:ext cx="5943600" cy="2920365"/>
+                    </a:xfrm>
+                    <a:prstGeom prst="rect">
+                      <a:avLst/>
+                    </a:prstGeom>
+                  </pic:spPr>
+                </pic:pic>
+              </a:graphicData>
+            </a:graphic>
+          </wp:inline>
+        </w:drawing>
+      </w:r>
+    </w:p>
+    <w:p>
+      <w:pPr>
+        <w:pStyle w:val="ListParagraph"/>
+        <w:numPr>
+          <w:ilvl w:val="1"/>
+          <w:numId w:val="13"/>
+        </w:numPr>
+      </w:pPr>
+      <w:r>
+        <w:rPr>
+          <w:noProof/>
+        </w:rPr>
+        <w:lastRenderedPageBreak/>
+        <w:drawing>
+          <wp:inline distT="0" distB="0" distL="0" distR="0" wp14:anchorId="7735E003" wp14:editId="68DFB817">
+            <wp:extent cx="5943600" cy="2760980"/>
+            <wp:effectExtent l="0" t="0" r="0" b="1270"/>
+            <wp:docPr id="5" name="Picture 5" descr="Chart, scatter chart&#10;&#10;Description automatically generated"/>
+            <wp:cNvGraphicFramePr>
+              <a:graphicFrameLocks xmlns:a="http://schemas.openxmlformats.org/drawingml/2006/main" noChangeAspect="1"/>
+            </wp:cNvGraphicFramePr>
+            <a:graphic xmlns:a="http://schemas.openxmlformats.org/drawingml/2006/main">
+              <a:graphicData uri="http://schemas.openxmlformats.org/drawingml/2006/picture">
+                <pic:pic xmlns:pic="http://schemas.openxmlformats.org/drawingml/2006/picture">
+                  <pic:nvPicPr>
+                    <pic:cNvPr id="5" name="Picture 5" descr="Chart, scatter chart&#10;&#10;Description automatically generated"/>
+                    <pic:cNvPicPr/>
+                  </pic:nvPicPr>
+                  <pic:blipFill>
+                    <a:blip r:embed="rId6"/>
+                    <a:stretch>
+                      <a:fillRect/>
+                    </a:stretch>
+                  </pic:blipFill>
+                  <pic:spPr>
+                    <a:xfrm>
+                      <a:off x="0" y="0"/>
+                      <a:ext cx="5943600" cy="2760980"/>
+                    </a:xfrm>
+                    <a:prstGeom prst="rect">
+                      <a:avLst/>
+                    </a:prstGeom>
+                  </pic:spPr>
+                </pic:pic>
+              </a:graphicData>
+            </a:graphic>
+          </wp:inline>
+        </w:drawing>
+      </w:r>
+    </w:p>
+    <w:p>
+      <w:pPr>
+        <w:pStyle w:val="ListParagraph"/>
+        <w:numPr>
+          <w:ilvl w:val="0"/>
+          <w:numId w:val="13"/>
+        </w:numPr>
+      </w:pPr>
+      <w:r>
+        <w:t>Change Point in Gas</w:t>
+      </w:r>
+    </w:p>
+    <w:p>
+      <w:pPr>
+        <w:pStyle w:val="ListParagraph"/>
+        <w:numPr>
+          <w:ilvl w:val="1"/>
+          <w:numId w:val="13"/>
+        </w:numPr>
+      </w:pPr>
+      <w:r>
+        <w:rPr>
+          <w:noProof/>
+        </w:rPr>
+        <w:drawing>
+          <wp:inline distT="0" distB="0" distL="0" distR="0" wp14:anchorId="69A644DC" wp14:editId="2AACAB74">
+            <wp:extent cx="5943600" cy="2920365"/>
+            <wp:effectExtent l="0" t="0" r="0" b="0"/>
+            <wp:docPr id="3" name="Picture 3" descr="Chart, scatter chart&#10;&#10;Description automatically generated"/>
+            <wp:cNvGraphicFramePr>
+              <a:graphicFrameLocks xmlns:a="http://schemas.openxmlformats.org/drawingml/2006/main" noChangeAspect="1"/>
+            </wp:cNvGraphicFramePr>
+            <a:graphic xmlns:a="http://schemas.openxmlformats.org/drawingml/2006/main">
+              <a:graphicData uri="http://schemas.openxmlformats.org/drawingml/2006/picture">
+                <pic:pic xmlns:pic="http://schemas.openxmlformats.org/drawingml/2006/picture">
+                  <pic:nvPicPr>
+                    <pic:cNvPr id="3" name="Picture 3" descr="Chart, scatter chart&#10;&#10;Description automatically generated"/>
+                    <pic:cNvPicPr/>
+                  </pic:nvPicPr>
+                  <pic:blipFill>
+                    <a:blip r:embed="rId7"/>
+                    <a:stretch>
+                      <a:fillRect/>
+                    </a:stretch>
+                  </pic:blipFill>
+                  <pic:spPr>
+                    <a:xfrm>
+                      <a:off x="0" y="0"/>
+                      <a:ext cx="5943600" cy="2920365"/>
+                    </a:xfrm>
+                    <a:prstGeom prst="rect">
+                      <a:avLst/>
+                    </a:prstGeom>
+                  </pic:spPr>
+                </pic:pic>
+              </a:graphicData>
+            </a:graphic>
+          </wp:inline>
+        </w:drawing>
+      </w:r>
+    </w:p>
+    <w:p>
+      <w:pPr>
+        <w:pStyle w:val="ListParagraph"/>
+        <w:numPr>
+          <w:ilvl w:val="0"/>
+          <w:numId w:val="13"/>
+        </w:numPr>
+      </w:pPr>
+      <w:r>
+        <w:t>Heteroskedasticity in Rabbits</w:t>
+      </w:r>
+    </w:p>
+    <w:p>
+      <w:pPr>
+        <w:pStyle w:val="ListParagraph"/>
+        <w:numPr>
+          <w:ilvl w:val="1"/>
+          <w:numId w:val="13"/>
+        </w:numPr>
+      </w:pPr>
+      <w:r>
+        <w:rPr>
+          <w:noProof/>
+        </w:rPr>
+        <w:lastRenderedPageBreak/>
+        <w:drawing>
+          <wp:inline distT="0" distB="0" distL="0" distR="0" wp14:anchorId="3D3A3A76" wp14:editId="7DE198FB">
+            <wp:extent cx="5943600" cy="2920365"/>
+            <wp:effectExtent l="0" t="0" r="0" b="0"/>
+            <wp:docPr id="1" name="Picture 1" descr="Chart, scatter chart&#10;&#10;Description automatically generated"/>
+            <wp:cNvGraphicFramePr>
+              <a:graphicFrameLocks xmlns:a="http://schemas.openxmlformats.org/drawingml/2006/main" noChangeAspect="1"/>
+            </wp:cNvGraphicFramePr>
+            <a:graphic xmlns:a="http://schemas.openxmlformats.org/drawingml/2006/main">
+              <a:graphicData uri="http://schemas.openxmlformats.org/drawingml/2006/picture">
+                <pic:pic xmlns:pic="http://schemas.openxmlformats.org/drawingml/2006/picture">
+                  <pic:nvPicPr>
+                    <pic:cNvPr id="1" name="Picture 1" descr="Chart, scatter chart&#10;&#10;Description automatically generated"/>
+                    <pic:cNvPicPr/>
+                  </pic:nvPicPr>
+                  <pic:blipFill>
+                    <a:blip r:embed="rId8"/>
+                    <a:stretch>
+                      <a:fillRect/>
+                    </a:stretch>
+                  </pic:blipFill>
+                  <pic:spPr>
+                    <a:xfrm>
+                      <a:off x="0" y="0"/>
+                      <a:ext cx="5943600" cy="2920365"/>
+                    </a:xfrm>
+                    <a:prstGeom prst="rect">
+                      <a:avLst/>
+                    </a:prstGeom>
+                  </pic:spPr>
+                </pic:pic>
+              </a:graphicData>
+            </a:graphic>
+          </wp:inline>
+        </w:drawing>
+      </w:r>
+    </w:p>
+    <w:p>
+      <w:pPr>
+        <w:pStyle w:val="ListParagraph"/>
+        <w:numPr>
+          <w:ilvl w:val="1"/>
+          <w:numId w:val="13"/>
+        </w:numPr>
+      </w:pPr>
+      <w:r>
+        <w:rPr>
+          <w:noProof/>
+        </w:rPr>
+        <w:drawing>
+          <wp:inline distT="0" distB="0" distL="0" distR="0" wp14:anchorId="52B6C666" wp14:editId="48E62294">
+            <wp:extent cx="5943600" cy="2920365"/>
+            <wp:effectExtent l="0" t="0" r="0" b="0"/>
+            <wp:docPr id="2" name="Picture 2" descr="Chart, scatter chart&#10;&#10;Description automatically generated"/>
+            <wp:cNvGraphicFramePr>
+              <a:graphicFrameLocks xmlns:a="http://schemas.openxmlformats.org/drawingml/2006/main" noChangeAspect="1"/>
+            </wp:cNvGraphicFramePr>
+            <a:graphic xmlns:a="http://schemas.openxmlformats.org/drawingml/2006/main">
+              <a:graphicData uri="http://schemas.openxmlformats.org/drawingml/2006/picture">
+                <pic:pic xmlns:pic="http://schemas.openxmlformats.org/drawingml/2006/picture">
+                  <pic:nvPicPr>
+                    <pic:cNvPr id="2" name="Picture 2" descr="Chart, scatter chart&#10;&#10;Description automatically generated"/>
+                    <pic:cNvPicPr/>
+                  </pic:nvPicPr>
+                  <pic:blipFill>
+                    <a:blip r:embed="rId9"/>
+                    <a:stretch>
+                      <a:fillRect/>
+                    </a:stretch>
+                  </pic:blipFill>
+                  <pic:spPr>
+                    <a:xfrm>
+                      <a:off x="0" y="0"/>
+                      <a:ext cx="5943600" cy="2920365"/>
+                    </a:xfrm>
+                    <a:prstGeom prst="rect">
+                      <a:avLst/>
+                    </a:prstGeom>
+                  </pic:spPr>
+                </pic:pic>
+              </a:graphicData>
+            </a:graphic>
+          </wp:inline>
+        </w:drawing>
+      </w:r>
+    </w:p>
+    <w:p>
+      <w:r>
+        <w:t>ACTIVE TO DO:</w:t>
+      </w:r>
+    </w:p>
+    <w:p>
+      <w:pPr>
+        <w:pStyle w:val="ListParagraph"/>
+        <w:numPr>
+          <w:ilvl w:val="0"/>
+          <w:numId w:val="13"/>
+        </w:numPr>
+      </w:pPr>
+      <w:r>
+        <w:t>Re-run individual models with different indexing for covariates to see if the year matters</w:t>
+      </w:r>
+    </w:p>
+    <w:p>
+      <w:pPr>
+        <w:pStyle w:val="ListParagraph"/>
+        <w:numPr>
+          <w:ilvl w:val="0"/>
+          <w:numId w:val="13"/>
+        </w:numPr>
+      </w:pPr>
+      <w:r>
+        <w:t xml:space="preserve">Assess whether to more directly link </w:t>
+      </w:r>
+      <w:proofErr w:type="spellStart"/>
+      <w:r>
+        <w:t>log.r</w:t>
+      </w:r>
+      <w:proofErr w:type="spellEnd"/>
+      <w:r>
+        <w:t xml:space="preserve">. to sg and </w:t>
+      </w:r>
+      <w:proofErr w:type="spellStart"/>
+      <w:r>
+        <w:t>chuk</w:t>
+      </w:r>
+      <w:proofErr w:type="spellEnd"/>
+    </w:p>
+    <w:p>
+      <w:pPr>
+        <w:pStyle w:val="ListParagraph"/>
+        <w:numPr>
+          <w:ilvl w:val="0"/>
+          <w:numId w:val="13"/>
+        </w:numPr>
+      </w:pPr>
+      <w:r>
+        <w:t xml:space="preserve">Assess rabbit as </w:t>
+      </w:r>
+      <w:proofErr w:type="spellStart"/>
+      <w:r>
+        <w:t>cov</w:t>
+      </w:r>
+      <w:proofErr w:type="spellEnd"/>
+      <w:r>
+        <w:t xml:space="preserve"> versus rabbit as part of </w:t>
+      </w:r>
+      <w:proofErr w:type="spellStart"/>
+      <w:r>
+        <w:t>covmatrix</w:t>
+      </w:r>
+      <w:proofErr w:type="spellEnd"/>
+    </w:p>
+    <w:p>
+      <w:r>
+        <w:t>5/26/22 – Erik/Dan Meeting</w:t>
+      </w:r>
+    </w:p>
+    <w:p>
+      <w:pPr>
+        <w:pStyle w:val="ListParagraph"/>
+        <w:numPr>
+          <w:ilvl w:val="0"/>
+          <w:numId w:val="14"/>
+        </w:numPr>
+      </w:pPr>
+      <w:r>
+        <w:t>Forecasting options</w:t>
+      </w:r>
+    </w:p>
+    <w:p>
+      <w:r>
+        <w:t>5/18/22</w:t>
+      </w:r>
+    </w:p>
+    <w:p>
+      <w:pPr>
+        <w:pStyle w:val="ListParagraph"/>
+        <w:numPr>
+          <w:ilvl w:val="0"/>
+          <w:numId w:val="13"/>
+        </w:numPr>
+      </w:pPr>
+      <w:r>
+        <w:t>Going through and making decisions about what is the best method to project each covariate forward into the future</w:t>
+      </w:r>
+    </w:p>
+    <w:p>
+      <w:pPr>
+        <w:pStyle w:val="ListParagraph"/>
+        <w:numPr>
+          <w:ilvl w:val="0"/>
+          <w:numId w:val="13"/>
+        </w:numPr>
+      </w:pPr>
+      <w:r>
+        <w:lastRenderedPageBreak/>
+        <w:t xml:space="preserve">Got the non-predict model to return a </w:t>
+      </w:r>
+      <w:proofErr w:type="gramStart"/>
+      <w:r>
+        <w:t>non NA</w:t>
+      </w:r>
+      <w:proofErr w:type="gramEnd"/>
+      <w:r>
+        <w:t xml:space="preserve"> value for $calculate(), moving to adding NA for predicts then test run?</w:t>
+      </w:r>
+    </w:p>
+    <w:p>
+      <w:pPr>
+        <w:pStyle w:val="ListParagraph"/>
+        <w:numPr>
+          <w:ilvl w:val="0"/>
+          <w:numId w:val="13"/>
+        </w:numPr>
+      </w:pPr>
+      <w:r>
+        <w:t xml:space="preserve">Model with predict returned </w:t>
+      </w:r>
+      <w:proofErr w:type="gramStart"/>
+      <w:r>
+        <w:t>non NA</w:t>
+      </w:r>
+      <w:proofErr w:type="gramEnd"/>
+      <w:r>
+        <w:t xml:space="preserve"> for calculate, running test run to assess model </w:t>
+      </w:r>
+    </w:p>
+    <w:p>
+      <w:r>
+        <w:t>5/17/22</w:t>
+      </w:r>
+    </w:p>
+    <w:p>
+      <w:pPr>
+        <w:pStyle w:val="ListParagraph"/>
+        <w:numPr>
+          <w:ilvl w:val="0"/>
+          <w:numId w:val="13"/>
+        </w:numPr>
+      </w:pPr>
+      <w:r>
+        <w:t xml:space="preserve">Fine tuning the model has revealed some underlying issues with the Chuk models initial values which are leading to initialization issues. Need to figure out what is going on there. </w:t>
+      </w:r>
+    </w:p>
+    <w:p>
+      <w:r>
+        <w:t>5/13/22 Notes</w:t>
+      </w:r>
+    </w:p>
+    <w:p>
+      <w:pPr>
+        <w:pStyle w:val="ListParagraph"/>
+        <w:numPr>
+          <w:ilvl w:val="0"/>
+          <w:numId w:val="13"/>
+        </w:numPr>
+      </w:pPr>
+      <w:r>
+        <w:t xml:space="preserve">I am taking some time check the indexes again. </w:t>
+      </w:r>
+    </w:p>
+    <w:p>
+      <w:pPr>
+        <w:pStyle w:val="ListParagraph"/>
+        <w:numPr>
+          <w:ilvl w:val="0"/>
+          <w:numId w:val="13"/>
+        </w:numPr>
+      </w:pPr>
+      <w:r>
+        <w:t>Preparing the final full model, without predictions, for a run to assess convergence. Next step will be to work in predictions.</w:t>
+      </w:r>
+    </w:p>
+    <w:p>
+      <w:pPr>
+        <w:pStyle w:val="ListParagraph"/>
+        <w:numPr>
+          <w:ilvl w:val="0"/>
+          <w:numId w:val="13"/>
+        </w:numPr>
+      </w:pPr>
+      <w:r>
+        <w:t>Starting on Shiny App development, largely designing</w:t>
+      </w:r>
+    </w:p>
+    <w:p>
+      <w:r>
+        <w:t>5/12/22 End of Day Notes</w:t>
+      </w:r>
+    </w:p>
+    <w:p>
+      <w:pPr>
+        <w:pStyle w:val="ListParagraph"/>
+        <w:numPr>
+          <w:ilvl w:val="0"/>
+          <w:numId w:val="12"/>
+        </w:numPr>
+      </w:pPr>
+      <w:r>
+        <w:t xml:space="preserve">The chukar model, minus the link of the </w:t>
+      </w:r>
+      <w:proofErr w:type="spellStart"/>
+      <w:r>
+        <w:t>log.r.harv</w:t>
+      </w:r>
+      <w:proofErr w:type="spellEnd"/>
+      <w:r>
+        <w:t xml:space="preserve">, is now initializing correctly, going to add covariates and finalize. </w:t>
+      </w:r>
+    </w:p>
+    <w:p>
+      <w:pPr>
+        <w:pStyle w:val="ListParagraph"/>
+        <w:numPr>
+          <w:ilvl w:val="0"/>
+          <w:numId w:val="12"/>
+        </w:numPr>
+      </w:pPr>
+      <w:r>
+        <w:t>Spending some time quadruple checking all the indices. Things may have been shifted around as we adjusted things</w:t>
+      </w:r>
+    </w:p>
+    <w:p>
+      <w:pPr>
+        <w:pStyle w:val="ListParagraph"/>
+        <w:numPr>
+          <w:ilvl w:val="0"/>
+          <w:numId w:val="12"/>
+        </w:numPr>
+      </w:pPr>
+      <w:r>
+        <w:t>I have gone back through the individual models to check the indexing and negative binomial coding, reran outputs with additional BBS covariates. Now working to bring the models together after rerunning for individual model outputs. (didn’t rerun harvest because no changes were made)</w:t>
+      </w:r>
+    </w:p>
+    <w:p>
+      <w:r>
+        <w:t>5/9/22 End of Day Notes</w:t>
+      </w:r>
+    </w:p>
+    <w:p>
+      <w:pPr>
+        <w:pStyle w:val="ListParagraph"/>
+        <w:numPr>
+          <w:ilvl w:val="0"/>
+          <w:numId w:val="12"/>
+        </w:numPr>
+      </w:pPr>
+      <w:r>
+        <w:t>I found that the specification of the negative binomial distribution may have been incorrect (related to the parameterization used by Nimble compared to that used by Dan)</w:t>
+      </w:r>
+    </w:p>
+    <w:p>
+      <w:pPr>
+        <w:pStyle w:val="ListParagraph"/>
+        <w:numPr>
+          <w:ilvl w:val="0"/>
+          <w:numId w:val="12"/>
+        </w:numPr>
+      </w:pPr>
+      <w:r>
+        <w:t xml:space="preserve">Working to combine the models but am having trouble initializing the solo chukar site model, some issue related to the C parameter returning non-finite/NA values at initialization. </w:t>
+      </w:r>
+    </w:p>
+    <w:p>
+      <w:pPr>
+        <w:pStyle w:val="ListParagraph"/>
+        <w:numPr>
+          <w:ilvl w:val="0"/>
+          <w:numId w:val="12"/>
+        </w:numPr>
+      </w:pPr>
+      <w:r>
+        <w:t xml:space="preserve">TOMORROW: Figure out the final issues with the full model, then work on bringing in the BBS data. </w:t>
+      </w:r>
+    </w:p>
+    <w:p>
+      <w:r>
+        <w:t>April 11 Meeting Notes</w:t>
+      </w:r>
+    </w:p>
+    <w:p>
+      <w:pPr>
+        <w:pStyle w:val="ListParagraph"/>
+        <w:numPr>
+          <w:ilvl w:val="0"/>
+          <w:numId w:val="10"/>
+        </w:numPr>
+      </w:pPr>
+      <w:r>
+        <w:t>It isn’t a beta coefficient for the spline, it’s a differencing coefficient. Change nomenclature in code and do some reading</w:t>
+      </w:r>
+    </w:p>
+    <w:p>
+      <w:pPr>
+        <w:pStyle w:val="ListParagraph"/>
+        <w:numPr>
+          <w:ilvl w:val="0"/>
+          <w:numId w:val="10"/>
+        </w:numPr>
+      </w:pPr>
+      <w:r>
+        <w:t xml:space="preserve">Want to start </w:t>
+      </w:r>
+      <w:proofErr w:type="spellStart"/>
+      <w:r>
+        <w:t>braingstorming</w:t>
+      </w:r>
+      <w:proofErr w:type="spellEnd"/>
+      <w:r>
+        <w:t xml:space="preserve"> an alpha idea for the shiny app, </w:t>
+      </w:r>
+      <w:proofErr w:type="gramStart"/>
+      <w:r>
+        <w:t>look into</w:t>
+      </w:r>
+      <w:proofErr w:type="gramEnd"/>
+      <w:r>
+        <w:t xml:space="preserve"> coding options</w:t>
+      </w:r>
+    </w:p>
+    <w:p>
+      <w:pPr>
+        <w:pStyle w:val="ListParagraph"/>
+        <w:numPr>
+          <w:ilvl w:val="0"/>
+          <w:numId w:val="10"/>
+        </w:numPr>
+      </w:pPr>
+      <w:r>
+        <w:t>Use reproductive success index for sage grouse, not count. Ratio of adult females to juveniles (male and female). Use binomial model where juvenile is the data and female to juvenile ratio is the frequency. Don’t include breeding males</w:t>
+      </w:r>
+    </w:p>
+    <w:p>
+      <w:pPr>
+        <w:pStyle w:val="ListParagraph"/>
+        <w:numPr>
+          <w:ilvl w:val="0"/>
+          <w:numId w:val="10"/>
+        </w:numPr>
+      </w:pPr>
+      <w:r>
+        <w:t xml:space="preserve">BBS Raven and Raptor data, can use the </w:t>
+      </w:r>
+      <w:proofErr w:type="spellStart"/>
+      <w:r>
+        <w:t>bbsbayes</w:t>
+      </w:r>
+      <w:proofErr w:type="spellEnd"/>
+      <w:r>
+        <w:t xml:space="preserve"> package</w:t>
+      </w:r>
+    </w:p>
+    <w:p>
+      <w:pPr>
+        <w:pStyle w:val="ListParagraph"/>
+        <w:numPr>
+          <w:ilvl w:val="1"/>
+          <w:numId w:val="10"/>
+        </w:numPr>
+      </w:pPr>
+      <w:r>
+        <w:t>https://openresearchsoftware.metajnl.com/articles/10.5334/jors.329/</w:t>
+      </w:r>
+    </w:p>
+    <w:p>
+      <w:pPr>
+        <w:pStyle w:val="ListParagraph"/>
+        <w:numPr>
+          <w:ilvl w:val="1"/>
+          <w:numId w:val="10"/>
+        </w:numPr>
+      </w:pPr>
+      <w:hyperlink r:id="rId10" w:history="1">
+        <w:r>
+          <w:rPr>
+            <w:rStyle w:val="Hyperlink"/>
+          </w:rPr>
+          <w:t>https://drive.google.com/drive/folders/1nT8zD0Fmet3CVuoOFwOTUEeWFWMyv0-P</w:t>
+        </w:r>
+      </w:hyperlink>
+    </w:p>
+    <w:p>
+      <w:pPr>
+        <w:pStyle w:val="ListParagraph"/>
+        <w:numPr>
+          <w:ilvl w:val="0"/>
+          <w:numId w:val="10"/>
+        </w:numPr>
+      </w:pPr>
+      <w:r>
+        <w:t>Need to fix Spline for total harvest</w:t>
+      </w:r>
+    </w:p>
+    <w:p>
+      <w:pPr>
+        <w:pStyle w:val="ListParagraph"/>
+        <w:numPr>
+          <w:ilvl w:val="0"/>
+          <w:numId w:val="10"/>
+        </w:numPr>
+      </w:pPr>
+      <w:r>
+        <w:lastRenderedPageBreak/>
+        <w:t>Double check the global model.</w:t>
+      </w:r>
+    </w:p>
+    <w:p>
+      <w:r>
+        <w:t>Topics/Questions for April 11 Meeting</w:t>
+      </w:r>
+    </w:p>
+    <w:p>
+      <w:pPr>
+        <w:pStyle w:val="ListParagraph"/>
+        <w:numPr>
+          <w:ilvl w:val="0"/>
+          <w:numId w:val="2"/>
+        </w:numPr>
+      </w:pPr>
+      <w:r>
+        <w:t>Individual covariate performance/any reasons for region specific beta coefficients?</w:t>
+      </w:r>
+    </w:p>
+    <w:p>
+      <w:pPr>
+        <w:pStyle w:val="ListParagraph"/>
+        <w:numPr>
+          <w:ilvl w:val="1"/>
+          <w:numId w:val="2"/>
+        </w:numPr>
+      </w:pPr>
+      <w:r>
+        <w:t>Try one with and without regional to identify</w:t>
+      </w:r>
+    </w:p>
+    <w:p>
+      <w:pPr>
+        <w:pStyle w:val="ListParagraph"/>
+        <w:numPr>
+          <w:ilvl w:val="1"/>
+          <w:numId w:val="2"/>
+        </w:numPr>
+      </w:pPr>
+      <w:r>
+        <w:t xml:space="preserve">Or add a reginal modifier </w:t>
+      </w:r>
+    </w:p>
+    <w:p>
+      <w:pPr>
+        <w:pStyle w:val="ListParagraph"/>
+        <w:numPr>
+          <w:ilvl w:val="1"/>
+          <w:numId w:val="2"/>
+        </w:numPr>
+      </w:pPr>
+      <w:r>
+        <w:t>Blue grouse is essentially different species</w:t>
+      </w:r>
+    </w:p>
+    <w:p>
+      <w:pPr>
+        <w:pStyle w:val="ListParagraph"/>
+        <w:numPr>
+          <w:ilvl w:val="0"/>
+          <w:numId w:val="2"/>
+        </w:numPr>
+      </w:pPr>
+      <w:r>
+        <w:t>Is using the hunter numbers to generate the b-splines for total harvest account for variation in hunter effort within total harvest variation?</w:t>
+      </w:r>
+    </w:p>
+    <w:p>
+      <w:pPr>
+        <w:pStyle w:val="ListParagraph"/>
+        <w:numPr>
+          <w:ilvl w:val="1"/>
+          <w:numId w:val="2"/>
+        </w:numPr>
+      </w:pPr>
+      <w:r>
+        <w:t>If not, we need to brainstorm how to deal with this</w:t>
+      </w:r>
+    </w:p>
+    <w:p>
+      <w:pPr>
+        <w:pStyle w:val="ListParagraph"/>
+        <w:numPr>
+          <w:ilvl w:val="0"/>
+          <w:numId w:val="2"/>
+        </w:numPr>
+      </w:pPr>
+      <w:r>
+        <w:t xml:space="preserve">Periods of autocorrelation within </w:t>
+      </w:r>
+      <w:proofErr w:type="spellStart"/>
+      <w:r>
+        <w:t>traceplots</w:t>
+      </w:r>
+      <w:proofErr w:type="spellEnd"/>
+      <w:r>
+        <w:t>, most notably spline pred/beta</w:t>
+      </w:r>
+    </w:p>
+    <w:p>
+      <w:pPr>
+        <w:pStyle w:val="ListParagraph"/>
+        <w:numPr>
+          <w:ilvl w:val="0"/>
+          <w:numId w:val="2"/>
+        </w:numPr>
+      </w:pPr>
+      <w:r>
+        <w:t xml:space="preserve">Birds per hunter as a single covariance matrix to validate </w:t>
+      </w:r>
+      <w:proofErr w:type="gramStart"/>
+      <w:r>
+        <w:t>model?</w:t>
+      </w:r>
+      <w:proofErr w:type="gramEnd"/>
+    </w:p>
+    <w:p>
+      <w:r>
+        <w:t>Erik meeting 3-28-22</w:t>
+      </w:r>
+    </w:p>
+    <w:p>
+      <w:pPr>
+        <w:pStyle w:val="ListParagraph"/>
+        <w:numPr>
+          <w:ilvl w:val="0"/>
+          <w:numId w:val="9"/>
+        </w:numPr>
+      </w:pPr>
+      <w:r>
+        <w:t>Need to incorporate harvest</w:t>
+      </w:r>
+    </w:p>
+    <w:p>
+      <w:r>
+        <w:t>Analysis Citations/Code/Resources:</w:t>
+      </w:r>
+    </w:p>
+    <w:p>
+      <w:pPr>
+        <w:pStyle w:val="ListParagraph"/>
+        <w:numPr>
+          <w:ilvl w:val="0"/>
+          <w:numId w:val="8"/>
+        </w:numPr>
+      </w:pPr>
+      <w:r>
+        <w:t>Structural Equation Modeling</w:t>
+      </w:r>
+    </w:p>
+    <w:p>
+      <w:pPr>
+        <w:pStyle w:val="ListParagraph"/>
+        <w:numPr>
+          <w:ilvl w:val="1"/>
+          <w:numId w:val="8"/>
+        </w:numPr>
+      </w:pPr>
+      <w:r>
+        <w:t>Specifying correlation matrix</w:t>
+      </w:r>
+    </w:p>
+    <w:p>
+      <w:pPr>
+        <w:pStyle w:val="ListParagraph"/>
+        <w:numPr>
+          <w:ilvl w:val="2"/>
+          <w:numId w:val="8"/>
+        </w:numPr>
+      </w:pPr>
+      <w:hyperlink r:id="rId11" w:history="1">
+        <w:r>
+          <w:rPr>
+            <w:rStyle w:val="Hyperlink"/>
+          </w:rPr>
+          <w:t>https://groups.google.com/g/hmecology/c/3eBTXq903iI</w:t>
+        </w:r>
+      </w:hyperlink>
+    </w:p>
+    <w:p>
+      <w:pPr>
+        <w:pStyle w:val="ListParagraph"/>
+        <w:numPr>
+          <w:ilvl w:val="2"/>
+          <w:numId w:val="8"/>
+        </w:numPr>
+      </w:pPr>
+      <w:r>
+        <w:t>Barnard et al. 2000</w:t>
+      </w:r>
+    </w:p>
+    <w:p>
+      <w:pPr>
+        <w:pStyle w:val="ListParagraph"/>
+        <w:numPr>
+          <w:ilvl w:val="1"/>
+          <w:numId w:val="8"/>
+        </w:numPr>
+      </w:pPr>
+      <w:r>
+        <w:t>Model Validation</w:t>
+      </w:r>
+    </w:p>
+    <w:p>
+      <w:pPr>
+        <w:pStyle w:val="ListParagraph"/>
+        <w:numPr>
+          <w:ilvl w:val="2"/>
+          <w:numId w:val="8"/>
+        </w:numPr>
+      </w:pPr>
+      <w:r>
+        <w:t xml:space="preserve">Fan et al 2016 - </w:t>
+      </w:r>
+      <w:r>
+        <w:t>https://link-springer-com.wv-o-ursus-proxy02.ursus.maine.edu/content/pdf/10.1186/s13717-016-0063-3.pdf</w:t>
+      </w:r>
+    </w:p>
+    <w:p>
+      <w:pPr>
+        <w:pStyle w:val="ListParagraph"/>
+        <w:numPr>
+          <w:ilvl w:val="0"/>
+          <w:numId w:val="8"/>
+        </w:numPr>
+      </w:pPr>
+      <w:r>
+        <w:t>Spline Regressions</w:t>
+      </w:r>
+    </w:p>
+    <w:p>
+      <w:pPr>
+        <w:pStyle w:val="ListParagraph"/>
+        <w:numPr>
+          <w:ilvl w:val="1"/>
+          <w:numId w:val="8"/>
+        </w:numPr>
+      </w:pPr>
+      <w:r>
+        <w:t>http://ce.esalq.usp.br/sites/default/files/Crash_course_handout.pdf</w:t>
+      </w:r>
+    </w:p>
+    <w:p>
+      <w:pPr>
+        <w:pStyle w:val="ListParagraph"/>
+        <w:numPr>
+          <w:ilvl w:val="0"/>
+          <w:numId w:val="8"/>
+        </w:numPr>
+      </w:pPr>
+      <w:r>
+        <w:t>Autoregressive Function</w:t>
+      </w:r>
+    </w:p>
+    <w:p>
+      <w:pPr>
+        <w:pStyle w:val="ListParagraph"/>
+        <w:numPr>
+          <w:ilvl w:val="1"/>
+          <w:numId w:val="8"/>
+        </w:numPr>
+      </w:pPr>
+      <w:r>
+        <w:t>https://atsa-es.github.io/atsa-labs/sec-jags-univariate.html#sec-jags-ar1</w:t>
+      </w:r>
+    </w:p>
+    <w:p/>
+    <w:p>
+      <w:r>
+        <w:t>3-23-2022 – Looking for covariates</w:t>
+      </w:r>
+    </w:p>
+    <w:p/>
+    <w:p>
+      <w:pPr>
+        <w:pStyle w:val="ListParagraph"/>
+        <w:numPr>
+          <w:ilvl w:val="0"/>
+          <w:numId w:val="7"/>
+        </w:numPr>
+      </w:pPr>
+      <w:r>
+        <w:t>Hunter Numbers</w:t>
+      </w:r>
+    </w:p>
+    <w:p>
+      <w:pPr>
+        <w:pStyle w:val="ListParagraph"/>
+        <w:numPr>
+          <w:ilvl w:val="1"/>
+          <w:numId w:val="7"/>
+        </w:numPr>
+      </w:pPr>
+      <w:r>
+        <w:t>Current:</w:t>
+      </w:r>
+    </w:p>
+    <w:p>
+      <w:pPr>
+        <w:pStyle w:val="ListParagraph"/>
+        <w:numPr>
+          <w:ilvl w:val="2"/>
+          <w:numId w:val="7"/>
+        </w:numPr>
+      </w:pPr>
+      <w:r>
+        <w:t>Spline – general temporal trends</w:t>
+      </w:r>
+    </w:p>
+    <w:p>
+      <w:pPr>
+        <w:pStyle w:val="ListParagraph"/>
+        <w:numPr>
+          <w:ilvl w:val="2"/>
+          <w:numId w:val="7"/>
+        </w:numPr>
+      </w:pPr>
+      <w:r>
+        <w:t>Regional Drought Index</w:t>
+      </w:r>
+    </w:p>
+    <w:p>
+      <w:pPr>
+        <w:pStyle w:val="ListParagraph"/>
+        <w:numPr>
+          <w:ilvl w:val="2"/>
+          <w:numId w:val="7"/>
+        </w:numPr>
+      </w:pPr>
+      <w:r>
+        <w:t>Unemployment</w:t>
+      </w:r>
+    </w:p>
+    <w:p>
+      <w:pPr>
+        <w:pStyle w:val="ListParagraph"/>
+        <w:numPr>
+          <w:ilvl w:val="1"/>
+          <w:numId w:val="7"/>
+        </w:numPr>
+      </w:pPr>
+      <w:r>
+        <w:t>Proposed</w:t>
+      </w:r>
+    </w:p>
+    <w:p>
+      <w:pPr>
+        <w:pStyle w:val="ListParagraph"/>
+        <w:numPr>
+          <w:ilvl w:val="2"/>
+          <w:numId w:val="7"/>
+        </w:numPr>
+      </w:pPr>
+      <w:r>
+        <w:t xml:space="preserve">Winter Severity – </w:t>
+      </w:r>
+    </w:p>
+    <w:p>
+      <w:pPr>
+        <w:pStyle w:val="ListParagraph"/>
+        <w:numPr>
+          <w:ilvl w:val="2"/>
+          <w:numId w:val="7"/>
+        </w:numPr>
+      </w:pPr>
+      <w:r>
+        <w:t xml:space="preserve">Onset of Winter - </w:t>
+      </w:r>
+    </w:p>
+    <w:p>
+      <w:pPr>
+        <w:pStyle w:val="ListParagraph"/>
+        <w:numPr>
+          <w:ilvl w:val="0"/>
+          <w:numId w:val="7"/>
+        </w:numPr>
+      </w:pPr>
+      <w:r>
+        <w:t>Harvest Numbers</w:t>
+      </w:r>
+    </w:p>
+    <w:p>
+      <w:pPr>
+        <w:pStyle w:val="ListParagraph"/>
+        <w:numPr>
+          <w:ilvl w:val="1"/>
+          <w:numId w:val="7"/>
+        </w:numPr>
+      </w:pPr>
+      <w:r>
+        <w:t>Current:</w:t>
+      </w:r>
+    </w:p>
+    <w:p>
+      <w:pPr>
+        <w:pStyle w:val="ListParagraph"/>
+        <w:numPr>
+          <w:ilvl w:val="2"/>
+          <w:numId w:val="7"/>
+        </w:numPr>
+      </w:pPr>
+      <w:r>
+        <w:lastRenderedPageBreak/>
+        <w:t>Spline – general temporal trends</w:t>
+      </w:r>
+    </w:p>
+    <w:p>
+      <w:pPr>
+        <w:pStyle w:val="ListParagraph"/>
+        <w:numPr>
+          <w:ilvl w:val="2"/>
+          <w:numId w:val="7"/>
+        </w:numPr>
+      </w:pPr>
+      <w:r>
+        <w:t>Regional Drought Index</w:t>
+      </w:r>
+    </w:p>
+    <w:p>
+      <w:pPr>
+        <w:pStyle w:val="ListParagraph"/>
+        <w:numPr>
+          <w:ilvl w:val="1"/>
+          <w:numId w:val="7"/>
+        </w:numPr>
+      </w:pPr>
+      <w:r>
+        <w:t>Proposed</w:t>
+      </w:r>
+    </w:p>
+    <w:p>
+      <w:pPr>
+        <w:pStyle w:val="ListParagraph"/>
+        <w:numPr>
+          <w:ilvl w:val="2"/>
+          <w:numId w:val="7"/>
+        </w:numPr>
+      </w:pPr>
+      <w:r>
+        <w:t xml:space="preserve">Winter Severity – </w:t>
+      </w:r>
+    </w:p>
+    <w:p>
+      <w:pPr>
+        <w:pStyle w:val="ListParagraph"/>
+        <w:numPr>
+          <w:ilvl w:val="2"/>
+          <w:numId w:val="7"/>
+        </w:numPr>
+      </w:pPr>
+      <w:r>
+        <w:t xml:space="preserve">Onset of Winter - </w:t>
+      </w:r>
+    </w:p>
+    <w:p>
+      <w:pPr>
+        <w:pStyle w:val="ListParagraph"/>
+        <w:numPr>
+          <w:ilvl w:val="0"/>
+          <w:numId w:val="7"/>
+        </w:numPr>
+      </w:pPr>
+      <w:r>
+        <w:t>Chukar Abundance</w:t>
+      </w:r>
+    </w:p>
+    <w:p>
+      <w:pPr>
+        <w:pStyle w:val="ListParagraph"/>
+        <w:numPr>
+          <w:ilvl w:val="1"/>
+          <w:numId w:val="7"/>
+        </w:numPr>
+      </w:pPr>
+      <w:r>
+        <w:t>Proposed</w:t>
+      </w:r>
+    </w:p>
+    <w:p>
+      <w:pPr>
+        <w:pStyle w:val="ListParagraph"/>
+        <w:numPr>
+          <w:ilvl w:val="2"/>
+          <w:numId w:val="7"/>
+        </w:numPr>
+      </w:pPr>
+      <w:r>
+        <w:t>Rabbit/Hawk Densities – have rabbit harvest numbers already.</w:t>
+      </w:r>
+    </w:p>
+    <w:p>
+      <w:pPr>
+        <w:pStyle w:val="ListParagraph"/>
+        <w:numPr>
+          <w:ilvl w:val="2"/>
+          <w:numId w:val="7"/>
+        </w:numPr>
+      </w:pPr>
+      <w:r>
+        <w:t>Nest Predators?</w:t>
+      </w:r>
+    </w:p>
+    <w:p>
+      <w:pPr>
+        <w:pStyle w:val="ListParagraph"/>
+        <w:numPr>
+          <w:ilvl w:val="2"/>
+          <w:numId w:val="7"/>
+        </w:numPr>
+      </w:pPr>
+      <w:r>
+        <w:t>Nesting Habitat – Star Thistle</w:t>
+      </w:r>
+    </w:p>
+    <w:p/>
+    <w:p>
+      <w:r>
+        <w:t>Erik Meeting Notes 3-7-22</w:t>
+      </w:r>
+    </w:p>
+    <w:p>
+      <w:pPr>
+        <w:pStyle w:val="NormalWeb"/>
+        <w:shd w:val="clear" w:color="auto" w:fill="FFFFFF"/>
+        <w:spacing w:before="0" w:beforeAutospacing="0" w:after="0" w:afterAutospacing="0" w:line="235" w:lineRule="atLeast"/>
+        <w:ind w:left="720"/>
+        <w:rPr>
+          <w:rFonts w:ascii="Calibri" w:hAnsi="Calibri" w:cs="Calibri"/>
+          <w:color w:val="222222"/>
+          <w:sz w:val="22"/>
+          <w:szCs w:val="22"/>
+        </w:rPr>
+      </w:pPr>
+      <w:r>
+        <w:rPr>
+          <w:rFonts w:ascii="Calibri" w:hAnsi="Calibri" w:cs="Calibri"/>
+          <w:color w:val="222222"/>
+          <w:sz w:val="22"/>
+          <w:szCs w:val="22"/>
+        </w:rPr>
+        <w:t>Chukar Update</w:t>
+      </w:r>
+    </w:p>
+    <w:p>
+      <w:pPr>
+        <w:pStyle w:val="NormalWeb"/>
+        <w:shd w:val="clear" w:color="auto" w:fill="FFFFFF"/>
+        <w:spacing w:before="0" w:beforeAutospacing="0" w:after="0" w:afterAutospacing="0" w:line="235" w:lineRule="atLeast"/>
+        <w:ind w:left="1440"/>
+        <w:rPr>
+          <w:rFonts w:ascii="Calibri" w:hAnsi="Calibri" w:cs="Calibri"/>
+          <w:color w:val="222222"/>
+          <w:sz w:val="22"/>
+          <w:szCs w:val="22"/>
+        </w:rPr>
+      </w:pPr>
+      <w:r>
+        <w:rPr>
+          <w:rFonts w:ascii="Courier New" w:hAnsi="Courier New" w:cs="Courier New"/>
+          <w:color w:val="222222"/>
+          <w:sz w:val="22"/>
+          <w:szCs w:val="22"/>
+        </w:rPr>
+        <w:t>o</w:t>
+      </w:r>
+      <w:r>
+        <w:rPr>
+          <w:color w:val="222222"/>
+          <w:sz w:val="14"/>
+          <w:szCs w:val="14"/>
+        </w:rPr>
+        <w:t>   </w:t>
+      </w:r>
+      <w:proofErr w:type="spellStart"/>
+      <w:r>
+        <w:rPr>
+          <w:rFonts w:ascii="Calibri" w:hAnsi="Calibri" w:cs="Calibri"/>
+          <w:color w:val="222222"/>
+          <w:sz w:val="22"/>
+          <w:szCs w:val="22"/>
+        </w:rPr>
+        <w:t>Hawkwatch</w:t>
+      </w:r>
+      <w:proofErr w:type="spellEnd"/>
+      <w:r>
+        <w:rPr>
+          <w:rFonts w:ascii="Calibri" w:hAnsi="Calibri" w:cs="Calibri"/>
+          <w:color w:val="222222"/>
+          <w:sz w:val="22"/>
+          <w:szCs w:val="22"/>
+        </w:rPr>
+        <w:t xml:space="preserve"> – raptor count stations</w:t>
+      </w:r>
+    </w:p>
+    <w:p>
+      <w:pPr>
+        <w:pStyle w:val="NormalWeb"/>
+        <w:shd w:val="clear" w:color="auto" w:fill="FFFFFF"/>
+        <w:spacing w:before="0" w:beforeAutospacing="0" w:after="0" w:afterAutospacing="0" w:line="235" w:lineRule="atLeast"/>
+        <w:ind w:left="2160"/>
+        <w:rPr>
+          <w:rFonts w:ascii="Calibri" w:hAnsi="Calibri" w:cs="Calibri"/>
+          <w:color w:val="222222"/>
+          <w:sz w:val="22"/>
+          <w:szCs w:val="22"/>
+        </w:rPr>
+      </w:pPr>
+      <w:r>
+        <w:rPr>
+          <w:rFonts w:ascii="Wingdings" w:hAnsi="Wingdings" w:cs="Calibri"/>
+          <w:color w:val="222222"/>
+          <w:sz w:val="22"/>
+          <w:szCs w:val="22"/>
+        </w:rPr>
+        <w:t>§</w:t>
+      </w:r>
+      <w:r>
+        <w:rPr>
+          <w:color w:val="222222"/>
+          <w:sz w:val="14"/>
+          <w:szCs w:val="14"/>
+        </w:rPr>
+        <w:t>  </w:t>
+      </w:r>
+      <w:r>
+        <w:rPr>
+          <w:rFonts w:ascii="Calibri" w:hAnsi="Calibri" w:cs="Calibri"/>
+          <w:color w:val="222222"/>
+          <w:sz w:val="22"/>
+          <w:szCs w:val="22"/>
+        </w:rPr>
+        <w:t xml:space="preserve">We care about </w:t>
+      </w:r>
+      <w:proofErr w:type="gramStart"/>
+      <w:r>
+        <w:rPr>
+          <w:rFonts w:ascii="Calibri" w:hAnsi="Calibri" w:cs="Calibri"/>
+          <w:color w:val="222222"/>
+          <w:sz w:val="22"/>
+          <w:szCs w:val="22"/>
+        </w:rPr>
+        <w:t>year to year</w:t>
+      </w:r>
+      <w:proofErr w:type="gramEnd"/>
+      <w:r>
+        <w:rPr>
+          <w:rFonts w:ascii="Calibri" w:hAnsi="Calibri" w:cs="Calibri"/>
+          <w:color w:val="222222"/>
+          <w:sz w:val="22"/>
+          <w:szCs w:val="22"/>
+        </w:rPr>
+        <w:t xml:space="preserve"> variation</w:t>
+      </w:r>
+    </w:p>
+    <w:p>
+      <w:pPr>
+        <w:pStyle w:val="NormalWeb"/>
+        <w:shd w:val="clear" w:color="auto" w:fill="FFFFFF"/>
+        <w:spacing w:before="0" w:beforeAutospacing="0" w:after="0" w:afterAutospacing="0" w:line="235" w:lineRule="atLeast"/>
+        <w:ind w:left="1440"/>
+        <w:rPr>
+          <w:rFonts w:ascii="Calibri" w:hAnsi="Calibri" w:cs="Calibri"/>
+          <w:color w:val="222222"/>
+          <w:sz w:val="22"/>
+          <w:szCs w:val="22"/>
+        </w:rPr>
+      </w:pPr>
+      <w:r>
+        <w:rPr>
+          <w:rFonts w:ascii="Courier New" w:hAnsi="Courier New" w:cs="Courier New"/>
+          <w:color w:val="222222"/>
+          <w:sz w:val="22"/>
+          <w:szCs w:val="22"/>
+        </w:rPr>
+        <w:t>o</w:t>
+      </w:r>
+      <w:r>
+        <w:rPr>
+          <w:color w:val="222222"/>
+          <w:sz w:val="14"/>
+          <w:szCs w:val="14"/>
+        </w:rPr>
+        <w:t>   </w:t>
+      </w:r>
+      <w:r>
+        <w:rPr>
+          <w:rFonts w:ascii="Calibri" w:hAnsi="Calibri" w:cs="Calibri"/>
+          <w:color w:val="222222"/>
+          <w:sz w:val="22"/>
+          <w:szCs w:val="22"/>
+        </w:rPr>
+        <w:t>Pulling in more potential climatic variables and different ways they could be worked with</w:t>
+      </w:r>
+    </w:p>
+    <w:p>
+      <w:pPr>
+        <w:pStyle w:val="NormalWeb"/>
+        <w:shd w:val="clear" w:color="auto" w:fill="FFFFFF"/>
+        <w:spacing w:before="0" w:beforeAutospacing="0" w:after="0" w:afterAutospacing="0" w:line="235" w:lineRule="atLeast"/>
+        <w:ind w:left="2160"/>
+        <w:rPr>
+          <w:rFonts w:ascii="Calibri" w:hAnsi="Calibri" w:cs="Calibri"/>
+          <w:color w:val="222222"/>
+          <w:sz w:val="22"/>
+          <w:szCs w:val="22"/>
+        </w:rPr>
+      </w:pPr>
+      <w:r>
+        <w:rPr>
+          <w:rFonts w:ascii="Wingdings" w:hAnsi="Wingdings" w:cs="Calibri"/>
+          <w:color w:val="222222"/>
+          <w:sz w:val="22"/>
+          <w:szCs w:val="22"/>
+        </w:rPr>
+        <w:t>§</w:t>
+      </w:r>
+      <w:r>
+        <w:rPr>
+          <w:color w:val="222222"/>
+          <w:sz w:val="14"/>
+          <w:szCs w:val="14"/>
+        </w:rPr>
+        <w:t>  </w:t>
+      </w:r>
+      <w:r>
+        <w:rPr>
+          <w:rFonts w:ascii="Calibri" w:hAnsi="Calibri" w:cs="Calibri"/>
+          <w:color w:val="222222"/>
+          <w:sz w:val="22"/>
+          <w:szCs w:val="22"/>
+        </w:rPr>
+        <w:t>Winter severity – may want to consider for harvest side too (pushes chukar down into greater densities). Lots of differences between NW and NE</w:t>
+      </w:r>
+    </w:p>
+    <w:p>
+      <w:pPr>
+        <w:pStyle w:val="NormalWeb"/>
+        <w:shd w:val="clear" w:color="auto" w:fill="FFFFFF"/>
+        <w:spacing w:before="0" w:beforeAutospacing="0" w:after="0" w:afterAutospacing="0" w:line="235" w:lineRule="atLeast"/>
+        <w:ind w:left="2160"/>
+        <w:rPr>
+          <w:rFonts w:ascii="Calibri" w:hAnsi="Calibri" w:cs="Calibri"/>
+          <w:color w:val="222222"/>
+          <w:sz w:val="22"/>
+          <w:szCs w:val="22"/>
+        </w:rPr>
+      </w:pPr>
+      <w:r>
+        <w:rPr>
+          <w:rFonts w:ascii="Wingdings" w:hAnsi="Wingdings" w:cs="Calibri"/>
+          <w:color w:val="222222"/>
+          <w:sz w:val="22"/>
+          <w:szCs w:val="22"/>
+        </w:rPr>
+        <w:t>§</w:t>
+      </w:r>
+      <w:r>
+        <w:rPr>
+          <w:color w:val="222222"/>
+          <w:sz w:val="14"/>
+          <w:szCs w:val="14"/>
+        </w:rPr>
+        <w:t>  </w:t>
+      </w:r>
+      <w:r>
+        <w:rPr>
+          <w:rFonts w:ascii="Calibri" w:hAnsi="Calibri" w:cs="Calibri"/>
+          <w:color w:val="222222"/>
+          <w:sz w:val="22"/>
+          <w:szCs w:val="22"/>
+        </w:rPr>
+        <w:t>Lags/More complex structures</w:t>
+      </w:r>
+    </w:p>
+    <w:p>
+      <w:pPr>
+        <w:pStyle w:val="NormalWeb"/>
+        <w:shd w:val="clear" w:color="auto" w:fill="FFFFFF"/>
+        <w:spacing w:before="0" w:beforeAutospacing="0" w:after="0" w:afterAutospacing="0" w:line="235" w:lineRule="atLeast"/>
+        <w:ind w:left="1440"/>
+        <w:rPr>
+          <w:rFonts w:ascii="Calibri" w:hAnsi="Calibri" w:cs="Calibri"/>
+          <w:color w:val="222222"/>
+          <w:sz w:val="22"/>
+          <w:szCs w:val="22"/>
+        </w:rPr>
+      </w:pPr>
+      <w:r>
+        <w:rPr>
+          <w:rFonts w:ascii="Courier New" w:hAnsi="Courier New" w:cs="Courier New"/>
+          <w:color w:val="222222"/>
+          <w:sz w:val="22"/>
+          <w:szCs w:val="22"/>
+        </w:rPr>
+        <w:t>o</w:t>
+      </w:r>
+      <w:r>
+        <w:rPr>
+          <w:color w:val="222222"/>
+          <w:sz w:val="14"/>
+          <w:szCs w:val="14"/>
+        </w:rPr>
+        <w:t>   </w:t>
+      </w:r>
+      <w:r>
+        <w:rPr>
+          <w:rFonts w:ascii="Calibri" w:hAnsi="Calibri" w:cs="Calibri"/>
+          <w:color w:val="222222"/>
+          <w:sz w:val="22"/>
+          <w:szCs w:val="22"/>
+        </w:rPr>
+        <w:t>Fire Severity</w:t>
+      </w:r>
+    </w:p>
+    <w:p>
+      <w:pPr>
+        <w:pStyle w:val="NormalWeb"/>
+        <w:shd w:val="clear" w:color="auto" w:fill="FFFFFF"/>
+        <w:spacing w:before="0" w:beforeAutospacing="0" w:after="0" w:afterAutospacing="0" w:line="235" w:lineRule="atLeast"/>
+        <w:ind w:left="2160"/>
+        <w:rPr>
+          <w:rFonts w:ascii="Calibri" w:hAnsi="Calibri" w:cs="Calibri"/>
+          <w:color w:val="222222"/>
+          <w:sz w:val="22"/>
+          <w:szCs w:val="22"/>
+        </w:rPr>
+      </w:pPr>
+      <w:r>
+        <w:rPr>
+          <w:rFonts w:ascii="Wingdings" w:hAnsi="Wingdings" w:cs="Calibri"/>
+          <w:color w:val="222222"/>
+          <w:sz w:val="22"/>
+          <w:szCs w:val="22"/>
+        </w:rPr>
+        <w:t>§</w:t>
+      </w:r>
+      <w:r>
+        <w:rPr>
+          <w:color w:val="222222"/>
+          <w:sz w:val="14"/>
+          <w:szCs w:val="14"/>
+        </w:rPr>
+        <w:t>  </w:t>
+      </w:r>
+      <w:r>
+        <w:rPr>
+          <w:rFonts w:ascii="Calibri" w:hAnsi="Calibri" w:cs="Calibri"/>
+          <w:color w:val="222222"/>
+          <w:sz w:val="22"/>
+          <w:szCs w:val="22"/>
+        </w:rPr>
+        <w:t>Initial decline but could create great habitat, not normally during nesting season</w:t>
+      </w:r>
+    </w:p>
+    <w:p>
+      <w:pPr>
+        <w:pStyle w:val="NormalWeb"/>
+        <w:shd w:val="clear" w:color="auto" w:fill="FFFFFF"/>
+        <w:spacing w:before="0" w:beforeAutospacing="0" w:after="0" w:afterAutospacing="0" w:line="235" w:lineRule="atLeast"/>
+        <w:ind w:left="2160"/>
+        <w:rPr>
+          <w:rFonts w:ascii="Calibri" w:hAnsi="Calibri" w:cs="Calibri"/>
+          <w:color w:val="222222"/>
+          <w:sz w:val="22"/>
+          <w:szCs w:val="22"/>
+        </w:rPr>
+      </w:pPr>
+      <w:r>
+        <w:rPr>
+          <w:rFonts w:ascii="Wingdings" w:hAnsi="Wingdings" w:cs="Calibri"/>
+          <w:color w:val="222222"/>
+          <w:sz w:val="22"/>
+          <w:szCs w:val="22"/>
+        </w:rPr>
+        <w:t>§</w:t>
+      </w:r>
+      <w:r>
+        <w:rPr>
+          <w:color w:val="222222"/>
+          <w:sz w:val="14"/>
+          <w:szCs w:val="14"/>
+        </w:rPr>
+        <w:t>  </w:t>
+      </w:r>
+      <w:r>
+        <w:rPr>
+          <w:rFonts w:ascii="Calibri" w:hAnsi="Calibri" w:cs="Calibri"/>
+          <w:color w:val="222222"/>
+          <w:sz w:val="22"/>
+          <w:szCs w:val="22"/>
+        </w:rPr>
+        <w:t xml:space="preserve">Number of square acres </w:t>
+      </w:r>
+      <w:proofErr w:type="gramStart"/>
+      <w:r>
+        <w:rPr>
+          <w:rFonts w:ascii="Calibri" w:hAnsi="Calibri" w:cs="Calibri"/>
+          <w:color w:val="222222"/>
+          <w:sz w:val="22"/>
+          <w:szCs w:val="22"/>
+        </w:rPr>
+        <w:t>burned,</w:t>
+      </w:r>
+      <w:proofErr w:type="gramEnd"/>
+      <w:r>
+        <w:rPr>
+          <w:rFonts w:ascii="Calibri" w:hAnsi="Calibri" w:cs="Calibri"/>
+          <w:color w:val="222222"/>
+          <w:sz w:val="22"/>
+          <w:szCs w:val="22"/>
+        </w:rPr>
+        <w:t xml:space="preserve"> region level may need to be proportional to region size</w:t>
+      </w:r>
+    </w:p>
+    <w:p>
+      <w:pPr>
+        <w:pStyle w:val="NormalWeb"/>
+        <w:shd w:val="clear" w:color="auto" w:fill="FFFFFF"/>
+        <w:spacing w:before="0" w:beforeAutospacing="0" w:after="0" w:afterAutospacing="0" w:line="235" w:lineRule="atLeast"/>
+        <w:ind w:left="1440"/>
+        <w:rPr>
+          <w:rFonts w:ascii="Calibri" w:hAnsi="Calibri" w:cs="Calibri"/>
+          <w:color w:val="222222"/>
+          <w:sz w:val="22"/>
+          <w:szCs w:val="22"/>
+        </w:rPr>
+      </w:pPr>
+      <w:r>
+        <w:rPr>
+          <w:rFonts w:ascii="Courier New" w:hAnsi="Courier New" w:cs="Courier New"/>
+          <w:color w:val="222222"/>
+          <w:sz w:val="22"/>
+          <w:szCs w:val="22"/>
+        </w:rPr>
+        <w:t>o</w:t>
+      </w:r>
+      <w:r>
+        <w:rPr>
+          <w:color w:val="222222"/>
+          <w:sz w:val="14"/>
+          <w:szCs w:val="14"/>
+        </w:rPr>
+        <w:t>   </w:t>
+      </w:r>
+      <w:r>
+        <w:rPr>
+          <w:rFonts w:ascii="Calibri" w:hAnsi="Calibri" w:cs="Calibri"/>
+          <w:color w:val="222222"/>
+          <w:sz w:val="22"/>
+          <w:szCs w:val="22"/>
+        </w:rPr>
+        <w:t>Would Model validation</w:t>
+      </w:r>
+    </w:p>
+    <w:p>
+      <w:pPr>
+        <w:pStyle w:val="NormalWeb"/>
+        <w:shd w:val="clear" w:color="auto" w:fill="FFFFFF"/>
+        <w:spacing w:before="0" w:beforeAutospacing="0" w:after="0" w:afterAutospacing="0" w:line="235" w:lineRule="atLeast"/>
+        <w:ind w:left="1440"/>
+        <w:rPr>
+          <w:rFonts w:ascii="Calibri" w:hAnsi="Calibri" w:cs="Calibri"/>
+          <w:color w:val="222222"/>
+          <w:sz w:val="22"/>
+          <w:szCs w:val="22"/>
+        </w:rPr>
+      </w:pPr>
+      <w:r>
+        <w:rPr>
+          <w:rFonts w:ascii="Courier New" w:hAnsi="Courier New" w:cs="Courier New"/>
+          <w:color w:val="222222"/>
+          <w:sz w:val="22"/>
+          <w:szCs w:val="22"/>
+        </w:rPr>
+        <w:t>o</w:t>
+      </w:r>
+      <w:r>
+        <w:rPr>
+          <w:color w:val="222222"/>
+          <w:sz w:val="14"/>
+          <w:szCs w:val="14"/>
+        </w:rPr>
+        <w:t>   </w:t>
+      </w:r>
+      <w:r>
+        <w:rPr>
+          <w:rFonts w:ascii="Calibri" w:hAnsi="Calibri" w:cs="Calibri"/>
+          <w:color w:val="222222"/>
+          <w:sz w:val="22"/>
+          <w:szCs w:val="22"/>
+        </w:rPr>
+        <w:t>Lots of reading</w:t>
+      </w:r>
+    </w:p>
+    <w:p>
+      <w:pPr>
+        <w:pStyle w:val="NormalWeb"/>
+        <w:shd w:val="clear" w:color="auto" w:fill="FFFFFF"/>
+        <w:spacing w:before="0" w:beforeAutospacing="0" w:after="0" w:afterAutospacing="0" w:line="235" w:lineRule="atLeast"/>
+        <w:ind w:left="1440"/>
+        <w:rPr>
+          <w:rFonts w:ascii="Calibri" w:hAnsi="Calibri" w:cs="Calibri"/>
+          <w:color w:val="222222"/>
+          <w:sz w:val="22"/>
+          <w:szCs w:val="22"/>
+        </w:rPr>
+      </w:pPr>
+      <w:r>
+        <w:rPr>
+          <w:rFonts w:ascii="Courier New" w:hAnsi="Courier New" w:cs="Courier New"/>
+          <w:color w:val="222222"/>
+          <w:sz w:val="22"/>
+          <w:szCs w:val="22"/>
+        </w:rPr>
+        <w:t>o</w:t>
+      </w:r>
+      <w:r>
+        <w:rPr>
+          <w:color w:val="222222"/>
+          <w:sz w:val="14"/>
+          <w:szCs w:val="14"/>
+        </w:rPr>
+        <w:t>   </w:t>
+      </w:r>
+      <w:r>
+        <w:rPr>
+          <w:rFonts w:ascii="Calibri" w:hAnsi="Calibri" w:cs="Calibri"/>
+          <w:color w:val="222222"/>
+          <w:sz w:val="22"/>
+          <w:szCs w:val="22"/>
+        </w:rPr>
+        <w:t>Starting over trying to teach myself SEM</w:t>
+      </w:r>
+    </w:p>
+    <w:p>
+      <w:pPr>
+        <w:pStyle w:val="NormalWeb"/>
+        <w:shd w:val="clear" w:color="auto" w:fill="FFFFFF"/>
+        <w:spacing w:before="0" w:beforeAutospacing="0" w:after="0" w:afterAutospacing="0" w:line="235" w:lineRule="atLeast"/>
+        <w:ind w:left="1440"/>
+        <w:rPr>
+          <w:rFonts w:ascii="Calibri" w:hAnsi="Calibri" w:cs="Calibri"/>
+          <w:color w:val="222222"/>
+          <w:sz w:val="22"/>
+          <w:szCs w:val="22"/>
+        </w:rPr>
+      </w:pPr>
+      <w:r>
+        <w:rPr>
+          <w:rFonts w:ascii="Courier New" w:hAnsi="Courier New" w:cs="Courier New"/>
+          <w:color w:val="222222"/>
+          <w:sz w:val="22"/>
+          <w:szCs w:val="22"/>
+        </w:rPr>
+        <w:t>o</w:t>
+      </w:r>
+      <w:r>
+        <w:rPr>
+          <w:color w:val="222222"/>
+          <w:sz w:val="14"/>
+          <w:szCs w:val="14"/>
+        </w:rPr>
+        <w:t>   </w:t>
+      </w:r>
+      <w:r>
+        <w:rPr>
+          <w:rFonts w:ascii="Calibri" w:hAnsi="Calibri" w:cs="Calibri"/>
+          <w:color w:val="222222"/>
+          <w:sz w:val="22"/>
+          <w:szCs w:val="22"/>
+        </w:rPr>
+        <w:t xml:space="preserve">By </w:t>
+      </w:r>
+      <w:proofErr w:type="spellStart"/>
+      <w:r>
+        <w:rPr>
+          <w:rFonts w:ascii="Calibri" w:hAnsi="Calibri" w:cs="Calibri"/>
+          <w:color w:val="222222"/>
+          <w:sz w:val="22"/>
+          <w:szCs w:val="22"/>
+        </w:rPr>
+        <w:t>Mid June</w:t>
+      </w:r>
+      <w:proofErr w:type="spellEnd"/>
+      <w:r>
+        <w:rPr>
+          <w:rFonts w:ascii="Calibri" w:hAnsi="Calibri" w:cs="Calibri"/>
+          <w:color w:val="222222"/>
+          <w:sz w:val="22"/>
+          <w:szCs w:val="22"/>
+        </w:rPr>
+        <w:t xml:space="preserve"> </w:t>
+      </w:r>
+      <w:proofErr w:type="gramStart"/>
+      <w:r>
+        <w:rPr>
+          <w:rFonts w:ascii="Calibri" w:hAnsi="Calibri" w:cs="Calibri"/>
+          <w:color w:val="222222"/>
+          <w:sz w:val="22"/>
+          <w:szCs w:val="22"/>
+        </w:rPr>
+        <w:t>want</w:t>
+      </w:r>
+      <w:proofErr w:type="gramEnd"/>
+      <w:r>
+        <w:rPr>
+          <w:rFonts w:ascii="Calibri" w:hAnsi="Calibri" w:cs="Calibri"/>
+          <w:color w:val="222222"/>
+          <w:sz w:val="22"/>
+          <w:szCs w:val="22"/>
+        </w:rPr>
+        <w:t xml:space="preserve"> a deliverable to pass back to Shawn</w:t>
+      </w:r>
+    </w:p>
+    <w:p/>
+    <w:p>
+      <w:r>
+        <w:t>Hypotheses</w:t>
+      </w:r>
+    </w:p>
+    <w:p>
+      <w:pPr>
+        <w:pStyle w:val="ListParagraph"/>
+        <w:numPr>
+          <w:ilvl w:val="0"/>
+          <w:numId w:val="6"/>
+        </w:numPr>
+      </w:pPr>
+      <w:r>
+        <w:t>Chukar abundance fluctuates with peak raptor migration timing or regional raptor abundance</w:t>
+      </w:r>
+    </w:p>
+    <w:p>
+      <w:pPr>
+        <w:pStyle w:val="ListParagraph"/>
+        <w:numPr>
+          <w:ilvl w:val="0"/>
+          <w:numId w:val="6"/>
+        </w:numPr>
+      </w:pPr>
+      <w:r>
+        <w:t>Predation of chukars increases following declines in rabbit densities.</w:t>
+      </w:r>
+    </w:p>
+    <w:p>
+      <w:pPr>
+        <w:pStyle w:val="ListParagraph"/>
+        <w:numPr>
+          <w:ilvl w:val="0"/>
+          <w:numId w:val="6"/>
+        </w:numPr>
+      </w:pPr>
+      <w:r>
+        <w:t xml:space="preserve">Chukar abundance declines with the expansion of yellow </w:t>
+      </w:r>
+      <w:proofErr w:type="spellStart"/>
+      <w:r>
+        <w:t>starthistle</w:t>
+      </w:r>
+      <w:proofErr w:type="spellEnd"/>
+      <w:r>
+        <w:t xml:space="preserve"> into </w:t>
+      </w:r>
+      <w:proofErr w:type="spellStart"/>
+      <w:r>
+        <w:t>nevada</w:t>
+      </w:r>
+      <w:proofErr w:type="spellEnd"/>
+      <w:r>
+        <w:t xml:space="preserve"> as it affects nesting habitat</w:t>
+      </w:r>
+    </w:p>
+    <w:p>
+      <w:r>
+        <w:t>NOTES</w:t>
+      </w:r>
+    </w:p>
+    <w:p>
+      <w:proofErr w:type="spellStart"/>
+      <w:r>
+        <w:t>Chukkar</w:t>
+      </w:r>
+      <w:proofErr w:type="spellEnd"/>
+      <w:r>
+        <w:t xml:space="preserve"> </w:t>
+      </w:r>
+    </w:p>
+    <w:p>
+      <w:pPr>
+        <w:pStyle w:val="ListParagraph"/>
+        <w:numPr>
+          <w:ilvl w:val="0"/>
+          <w:numId w:val="5"/>
+        </w:numPr>
+      </w:pPr>
+      <w:proofErr w:type="spellStart"/>
+      <w:r>
+        <w:t>Ratti</w:t>
+      </w:r>
+      <w:proofErr w:type="spellEnd"/>
+      <w:r>
+        <w:t xml:space="preserve"> and </w:t>
+      </w:r>
+      <w:proofErr w:type="spellStart"/>
+      <w:r>
+        <w:t>Giduice</w:t>
+      </w:r>
+      <w:proofErr w:type="spellEnd"/>
+      <w:r>
+        <w:t xml:space="preserve"> 2001</w:t>
+      </w:r>
+    </w:p>
+    <w:p>
+      <w:pPr>
+        <w:pStyle w:val="ListParagraph"/>
+        <w:numPr>
+          <w:ilvl w:val="1"/>
+          <w:numId w:val="5"/>
+        </w:numPr>
+      </w:pPr>
+      <w:r>
+        <w:t>Summary of Chukar ecology, lots of references</w:t>
+      </w:r>
+    </w:p>
+    <w:p>
+      <w:pPr>
+        <w:pStyle w:val="ListParagraph"/>
+        <w:numPr>
+          <w:ilvl w:val="1"/>
+          <w:numId w:val="5"/>
+        </w:numPr>
+      </w:pPr>
+      <w:hyperlink r:id="rId12" w:history="1">
+        <w:r>
+          <w:rPr>
+            <w:rStyle w:val="Hyperlink"/>
+          </w:rPr>
+          <w:t>https://docs.idahopower.com/pdfs/relicensing/hellscanyon/hellspdfs/techappendices/Wildlife/e32_07.pdf</w:t>
+        </w:r>
+      </w:hyperlink>
+    </w:p>
+    <w:p>
+      <w:pPr>
+        <w:pStyle w:val="ListParagraph"/>
+        <w:numPr>
+          <w:ilvl w:val="0"/>
+          <w:numId w:val="5"/>
+        </w:numPr>
+      </w:pPr>
+      <w:r>
+        <w:lastRenderedPageBreak/>
+        <w:t xml:space="preserve">Robinson et al 2010 </w:t>
+      </w:r>
+    </w:p>
+    <w:p>
+      <w:pPr>
+        <w:pStyle w:val="ListParagraph"/>
+        <w:numPr>
+          <w:ilvl w:val="1"/>
+          <w:numId w:val="5"/>
+        </w:numPr>
+      </w:pPr>
+      <w:proofErr w:type="gramStart"/>
+      <w:r>
+        <w:t>Two week</w:t>
+      </w:r>
+      <w:proofErr w:type="gramEnd"/>
+      <w:r>
+        <w:t xml:space="preserve"> survival was lower during peak raptor migration</w:t>
+      </w:r>
+    </w:p>
+    <w:p>
+      <w:pPr>
+        <w:pStyle w:val="ListParagraph"/>
+        <w:numPr>
+          <w:ilvl w:val="1"/>
+          <w:numId w:val="5"/>
+        </w:numPr>
+      </w:pPr>
+      <w:r>
+        <w:t xml:space="preserve">Two-week estimates of survival during the reproductive period differed directionally from estimates outside this </w:t>
+      </w:r>
+      <w:proofErr w:type="gramStart"/>
+      <w:r>
+        <w:t>time period</w:t>
+      </w:r>
+      <w:proofErr w:type="gramEnd"/>
+      <w:r>
+        <w:t xml:space="preserve"> and the peak raptor migration (smaller hawks = Cooper’s, red-tailed, and sharp-shinned)</w:t>
+      </w:r>
+    </w:p>
+    <w:p>
+      <w:pPr>
+        <w:pStyle w:val="ListParagraph"/>
+        <w:numPr>
+          <w:ilvl w:val="1"/>
+          <w:numId w:val="5"/>
+        </w:numPr>
+      </w:pPr>
+      <w:r>
+        <w:t>Lower chukar density may encourage more prey switching by raptors as happens inversely when rabbit densities are low (</w:t>
+      </w:r>
+      <w:proofErr w:type="spellStart"/>
+      <w:r>
+        <w:t>Manosa</w:t>
+      </w:r>
+      <w:proofErr w:type="spellEnd"/>
+      <w:r>
+        <w:t xml:space="preserve"> 1994).</w:t>
+      </w:r>
+    </w:p>
+    <w:p>
+      <w:pPr>
+        <w:pStyle w:val="ListParagraph"/>
+        <w:numPr>
+          <w:ilvl w:val="0"/>
+          <w:numId w:val="5"/>
+        </w:numPr>
+      </w:pPr>
+      <w:r>
+        <w:t>Mackie and Buechner 1963</w:t>
+      </w:r>
+    </w:p>
+    <w:p>
+      <w:pPr>
+        <w:pStyle w:val="ListParagraph"/>
+        <w:numPr>
+          <w:ilvl w:val="1"/>
+          <w:numId w:val="5"/>
+        </w:numPr>
+      </w:pPr>
+      <w:r>
+        <w:t>Description of reproductive process</w:t>
+      </w:r>
+    </w:p>
+    <w:p>
+      <w:pPr>
+        <w:pStyle w:val="ListParagraph"/>
+        <w:numPr>
+          <w:ilvl w:val="0"/>
+          <w:numId w:val="5"/>
+        </w:numPr>
+      </w:pPr>
+      <w:proofErr w:type="spellStart"/>
+      <w:r>
+        <w:t>Lindbloom</w:t>
+      </w:r>
+      <w:proofErr w:type="spellEnd"/>
+      <w:r>
+        <w:t xml:space="preserve"> et al. 2003</w:t>
+      </w:r>
+    </w:p>
+    <w:p>
+      <w:pPr>
+        <w:pStyle w:val="ListParagraph"/>
+        <w:numPr>
+          <w:ilvl w:val="1"/>
+          <w:numId w:val="5"/>
+        </w:numPr>
+      </w:pPr>
+      <w:r>
+        <w:t>Most reports of Chukar renesting are supported only by the preponderance of late-hatch chicks in the fall, often occurring after an unusually wet spring</w:t>
+      </w:r>
+    </w:p>
+    <w:p>
+      <w:pPr>
+        <w:pStyle w:val="ListParagraph"/>
+        <w:numPr>
+          <w:ilvl w:val="1"/>
+          <w:numId w:val="5"/>
+        </w:numPr>
+      </w:pPr>
+      <w:r>
+        <w:t xml:space="preserve">[Yellow </w:t>
+      </w:r>
+      <w:proofErr w:type="spellStart"/>
+      <w:r>
+        <w:t>starthistle</w:t>
+      </w:r>
+      <w:proofErr w:type="spellEnd"/>
+      <w:r>
+        <w:t xml:space="preserve"> invasion in Idaho affecting nesting habitat?]</w:t>
+      </w:r>
+    </w:p>
+    <w:p>
+      <w:pPr>
+        <w:pStyle w:val="ListParagraph"/>
+        <w:numPr>
+          <w:ilvl w:val="1"/>
+          <w:numId w:val="5"/>
+        </w:numPr>
+      </w:pPr>
+      <w:r>
+        <w:t>renesting has not been well studied but is of importance when the peak of the hatch occurs during prolonged periods of inclement weather, which may result in severe chick loss</w:t>
+      </w:r>
+    </w:p>
+    <w:p>
+      <w:pPr>
+        <w:pStyle w:val="ListParagraph"/>
+        <w:numPr>
+          <w:ilvl w:val="0"/>
+          <w:numId w:val="5"/>
+        </w:numPr>
+      </w:pPr>
+      <w:r>
+        <w:t>Walter 2000 (</w:t>
+      </w:r>
+      <w:proofErr w:type="spellStart"/>
+      <w:r>
+        <w:t>Masters</w:t>
+      </w:r>
+      <w:proofErr w:type="spellEnd"/>
+      <w:r>
+        <w:t xml:space="preserve"> thesis)</w:t>
+      </w:r>
+    </w:p>
+    <w:p>
+      <w:pPr>
+        <w:pStyle w:val="ListParagraph"/>
+        <w:numPr>
+          <w:ilvl w:val="0"/>
+          <w:numId w:val="5"/>
+        </w:numPr>
+      </w:pPr>
+      <w:r>
+        <w:t>Christensen 1970</w:t>
+      </w:r>
+    </w:p>
+    <w:p>
+      <w:pPr>
+        <w:pStyle w:val="ListParagraph"/>
+        <w:numPr>
+          <w:ilvl w:val="1"/>
+          <w:numId w:val="5"/>
+        </w:numPr>
+      </w:pPr>
+      <w:r>
+        <w:t>Although no quantitative data are available, comparisons of production data with timing of precipitation during nesting and hatching suggest that unseasonable rains and snows can significantly lower nest success and chick survival</w:t>
+      </w:r>
+    </w:p>
+    <w:p>
+      <w:pPr>
+        <w:pStyle w:val="ListParagraph"/>
+        <w:numPr>
+          <w:ilvl w:val="0"/>
+          <w:numId w:val="5"/>
+        </w:numPr>
+      </w:pPr>
+      <w:proofErr w:type="spellStart"/>
+      <w:r>
+        <w:t>Lindbloom</w:t>
+      </w:r>
+      <w:proofErr w:type="spellEnd"/>
+      <w:r>
+        <w:t xml:space="preserve"> 1998 (</w:t>
+      </w:r>
+      <w:proofErr w:type="spellStart"/>
+      <w:proofErr w:type="gramStart"/>
+      <w:r>
+        <w:t>masters</w:t>
+      </w:r>
+      <w:proofErr w:type="spellEnd"/>
+      <w:proofErr w:type="gramEnd"/>
+      <w:r>
+        <w:t xml:space="preserve"> thesis)</w:t>
+      </w:r>
+    </w:p>
+    <w:p>
+      <w:pPr>
+        <w:pStyle w:val="ListParagraph"/>
+        <w:numPr>
+          <w:ilvl w:val="0"/>
+          <w:numId w:val="5"/>
+        </w:numPr>
+      </w:pPr>
+      <w:r>
+        <w:t>Christensen 1952</w:t>
+      </w:r>
+    </w:p>
+    <w:p>
+      <w:pPr>
+        <w:pStyle w:val="ListParagraph"/>
+        <w:numPr>
+          <w:ilvl w:val="1"/>
+          <w:numId w:val="5"/>
+        </w:numPr>
+      </w:pPr>
+      <w:r>
+        <w:t>Heavy snowfall in combination with cold temperatures can result in substantial overwinter mortality, especially in areas where elevational movements are restricted</w:t>
+      </w:r>
+    </w:p>
+    <w:p>
+      <w:pPr>
+        <w:pStyle w:val="ListParagraph"/>
+        <w:numPr>
+          <w:ilvl w:val="0"/>
+          <w:numId w:val="5"/>
+        </w:numPr>
+      </w:pPr>
+      <w:r>
+        <w:t>Galbreath and Moreland 1953</w:t>
+      </w:r>
+    </w:p>
+    <w:p>
+      <w:pPr>
+        <w:pStyle w:val="ListParagraph"/>
+        <w:numPr>
+          <w:ilvl w:val="1"/>
+          <w:numId w:val="5"/>
+        </w:numPr>
+      </w:pPr>
+      <w:r>
+        <w:t>estimated 65-75% mortality due to severe winter conditions in Washington during in 1949-50. However, heavy losses from winter storms are usually erratic in nature and populations often recover relatively quickly through immigration and the high reproductive potential of survivors</w:t>
+      </w:r>
+    </w:p>
+    <w:p>
+      <w:pPr>
+        <w:pStyle w:val="ListParagraph"/>
+        <w:numPr>
+          <w:ilvl w:val="0"/>
+          <w:numId w:val="5"/>
+        </w:numPr>
+      </w:pPr>
+      <w:r>
+        <w:t>Ullah and Khan</w:t>
+      </w:r>
+    </w:p>
+    <w:p>
+      <w:pPr>
+        <w:pStyle w:val="ListParagraph"/>
+        <w:numPr>
+          <w:ilvl w:val="1"/>
+          <w:numId w:val="5"/>
+        </w:numPr>
+      </w:pPr>
+      <w:r>
+        <w:t>Increased human population has a negative impact on the Partridge’s population and habitat (Bhattacharya et al. 2009)</w:t>
+      </w:r>
+    </w:p>
+    <w:p>
+      <w:pPr>
+        <w:pStyle w:val="ListParagraph"/>
+        <w:numPr>
+          <w:ilvl w:val="0"/>
+          <w:numId w:val="5"/>
+        </w:numPr>
+      </w:pPr>
+      <w:proofErr w:type="spellStart"/>
+      <w:r>
+        <w:t>Gruychev</w:t>
+      </w:r>
+      <w:proofErr w:type="spellEnd"/>
+      <w:r>
+        <w:t xml:space="preserve"> 2016</w:t>
+      </w:r>
+    </w:p>
+    <w:p>
+      <w:pPr>
+        <w:pStyle w:val="ListParagraph"/>
+        <w:numPr>
+          <w:ilvl w:val="1"/>
+          <w:numId w:val="5"/>
+        </w:numPr>
+      </w:pPr>
+    </w:p>
+    <w:p>
+      <w:r>
+        <w:t>Hunter Effort</w:t>
+      </w:r>
+    </w:p>
+    <w:p>
+      <w:pPr>
+        <w:pStyle w:val="ListParagraph"/>
+        <w:numPr>
+          <w:ilvl w:val="0"/>
+          <w:numId w:val="4"/>
+        </w:numPr>
+      </w:pPr>
+      <w:r>
+        <w:t>Robinson et al 2010</w:t>
+      </w:r>
+    </w:p>
+    <w:p>
+      <w:pPr>
+        <w:pStyle w:val="ListParagraph"/>
+        <w:numPr>
+          <w:ilvl w:val="1"/>
+          <w:numId w:val="4"/>
+        </w:numPr>
+      </w:pPr>
+      <w:r>
+        <w:t>…hunter take is self-regulating because hunting effort decreases when abundance is low and increases when abundance is high (Christensen 1958, 1970).</w:t>
+      </w:r>
+    </w:p>
+    <w:p>
+      <w:pPr>
+        <w:pStyle w:val="ListParagraph"/>
+        <w:numPr>
+          <w:ilvl w:val="1"/>
+          <w:numId w:val="4"/>
+        </w:numPr>
+      </w:pPr>
+      <w:r>
+        <w:t>Hunter effort decreased substantially in 2006 and generally mirrored fluctuations in chukar abundance (Utah Division of Wildlife Resources 2006).</w:t>
+      </w:r>
+    </w:p>
+    <w:p>
+      <w:pPr>
+        <w:pStyle w:val="ListParagraph"/>
+        <w:numPr>
+          <w:ilvl w:val="0"/>
+          <w:numId w:val="4"/>
+        </w:numPr>
+      </w:pPr>
+      <w:proofErr w:type="spellStart"/>
+      <w:r>
+        <w:t>Molini</w:t>
+      </w:r>
+      <w:proofErr w:type="spellEnd"/>
+      <w:r>
+        <w:t xml:space="preserve"> 1976 (Nevada State Species Plan)</w:t>
+      </w:r>
+    </w:p>
+    <w:p>
+      <w:r>
+        <w:lastRenderedPageBreak/>
+        <w:t>GENERAL GOOD PAPERS</w:t>
+      </w:r>
+    </w:p>
+    <w:p>
+      <w:pPr>
+        <w:pStyle w:val="ListParagraph"/>
+        <w:numPr>
+          <w:ilvl w:val="0"/>
+          <w:numId w:val="11"/>
+        </w:numPr>
+      </w:pPr>
+    </w:p>
+    <w:p/>
+    <w:p/>
+    <w:p>
+      <w:r>
         <w:t>Questions for April 11 Meeting</w:t>
       </w:r>
     </w:p>
@@ -71,7 +2476,7 @@
     </w:p>
     <w:p/>
     <w:p>
-      <w:hyperlink r:id="rId5" w:history="1">
+      <w:hyperlink r:id="rId13" w:history="1">
         <w:r>
           <w:rPr>
             <w:rStyle w:val="Hyperlink"/>
@@ -82,7 +2487,7 @@
     </w:p>
     <w:p/>
     <w:p>
-      <w:hyperlink r:id="rId6" w:history="1">
+      <w:hyperlink r:id="rId14" w:history="1">
         <w:r>
           <w:rPr>
             <w:rStyle w:val="Hyperlink"/>
@@ -93,6 +2498,193 @@
     </w:p>
     <w:p/>
     <w:p>
+      <w:pPr>
+        <w:pStyle w:val="ListParagraph"/>
+        <w:numPr>
+          <w:ilvl w:val="0"/>
+          <w:numId w:val="3"/>
+        </w:numPr>
+      </w:pPr>
+      <w:r>
+        <w:t>Chukar Update</w:t>
+      </w:r>
+    </w:p>
+    <w:p>
+      <w:pPr>
+        <w:pStyle w:val="ListParagraph"/>
+        <w:numPr>
+          <w:ilvl w:val="1"/>
+          <w:numId w:val="3"/>
+        </w:numPr>
+      </w:pPr>
+      <w:proofErr w:type="spellStart"/>
+      <w:r>
+        <w:t>Hawkwatch</w:t>
+      </w:r>
+      <w:proofErr w:type="spellEnd"/>
+      <w:r>
+        <w:t xml:space="preserve"> – raptor count stations</w:t>
+      </w:r>
+    </w:p>
+    <w:p>
+      <w:pPr>
+        <w:pStyle w:val="ListParagraph"/>
+        <w:numPr>
+          <w:ilvl w:val="2"/>
+          <w:numId w:val="3"/>
+        </w:numPr>
+      </w:pPr>
+      <w:r>
+        <w:t xml:space="preserve">We care about </w:t>
+      </w:r>
+      <w:proofErr w:type="gramStart"/>
+      <w:r>
+        <w:t>year to year</w:t>
+      </w:r>
+      <w:proofErr w:type="gramEnd"/>
+      <w:r>
+        <w:t xml:space="preserve"> variation</w:t>
+      </w:r>
+    </w:p>
+    <w:p>
+      <w:pPr>
+        <w:pStyle w:val="ListParagraph"/>
+        <w:numPr>
+          <w:ilvl w:val="1"/>
+          <w:numId w:val="3"/>
+        </w:numPr>
+      </w:pPr>
+      <w:r>
+        <w:t>Pulling in more potential climatic variables and different ways they could be worked with</w:t>
+      </w:r>
+    </w:p>
+    <w:p>
+      <w:pPr>
+        <w:pStyle w:val="ListParagraph"/>
+        <w:numPr>
+          <w:ilvl w:val="2"/>
+          <w:numId w:val="3"/>
+        </w:numPr>
+      </w:pPr>
+      <w:r>
+        <w:t>Winter severity – may want to consider for harvest side too (pushes chukar down into greater densities). Lots of differences between NW and NE</w:t>
+      </w:r>
+    </w:p>
+    <w:p>
+      <w:pPr>
+        <w:pStyle w:val="ListParagraph"/>
+        <w:numPr>
+          <w:ilvl w:val="2"/>
+          <w:numId w:val="3"/>
+        </w:numPr>
+      </w:pPr>
+      <w:r>
+        <w:t>Lags/More complex structures</w:t>
+      </w:r>
+    </w:p>
+    <w:p>
+      <w:pPr>
+        <w:pStyle w:val="ListParagraph"/>
+        <w:numPr>
+          <w:ilvl w:val="1"/>
+          <w:numId w:val="3"/>
+        </w:numPr>
+      </w:pPr>
+      <w:r>
+        <w:t>Fire Severity</w:t>
+      </w:r>
+    </w:p>
+    <w:p>
+      <w:pPr>
+        <w:pStyle w:val="ListParagraph"/>
+        <w:numPr>
+          <w:ilvl w:val="2"/>
+          <w:numId w:val="3"/>
+        </w:numPr>
+      </w:pPr>
+      <w:r>
+        <w:t>Initial decline but could create great habitat, not normally during nesting season</w:t>
+      </w:r>
+    </w:p>
+    <w:p>
+      <w:pPr>
+        <w:pStyle w:val="ListParagraph"/>
+        <w:numPr>
+          <w:ilvl w:val="2"/>
+          <w:numId w:val="3"/>
+        </w:numPr>
+      </w:pPr>
+      <w:r>
+        <w:t xml:space="preserve">Number of square acres </w:t>
+      </w:r>
+      <w:proofErr w:type="gramStart"/>
+      <w:r>
+        <w:t>burned,</w:t>
+      </w:r>
+      <w:proofErr w:type="gramEnd"/>
+      <w:r>
+        <w:t xml:space="preserve"> region level may need to be proportional to region size</w:t>
+      </w:r>
+    </w:p>
+    <w:p>
+      <w:pPr>
+        <w:pStyle w:val="ListParagraph"/>
+        <w:numPr>
+          <w:ilvl w:val="1"/>
+          <w:numId w:val="3"/>
+        </w:numPr>
+      </w:pPr>
+      <w:r>
+        <w:t xml:space="preserve">Would Model validation </w:t>
+      </w:r>
+    </w:p>
+    <w:p>
+      <w:pPr>
+        <w:pStyle w:val="ListParagraph"/>
+        <w:numPr>
+          <w:ilvl w:val="1"/>
+          <w:numId w:val="3"/>
+        </w:numPr>
+      </w:pPr>
+      <w:r>
+        <w:t>Lots of reading</w:t>
+      </w:r>
+    </w:p>
+    <w:p>
+      <w:pPr>
+        <w:pStyle w:val="ListParagraph"/>
+        <w:numPr>
+          <w:ilvl w:val="1"/>
+          <w:numId w:val="3"/>
+        </w:numPr>
+      </w:pPr>
+      <w:r>
+        <w:t>Starting over trying to teach myself SEM</w:t>
+      </w:r>
+    </w:p>
+    <w:p>
+      <w:pPr>
+        <w:pStyle w:val="ListParagraph"/>
+        <w:numPr>
+          <w:ilvl w:val="1"/>
+          <w:numId w:val="3"/>
+        </w:numPr>
+      </w:pPr>
+      <w:r>
+        <w:t xml:space="preserve">By </w:t>
+      </w:r>
+      <w:proofErr w:type="spellStart"/>
+      <w:r>
+        <w:t>Mid June</w:t>
+      </w:r>
+      <w:proofErr w:type="spellEnd"/>
+      <w:r>
+        <w:t xml:space="preserve"> want a deliverable to pass back to Shawn</w:t>
+      </w:r>
+    </w:p>
+    <w:p/>
+    <w:p/>
+    <w:p>
       <w:r>
         <w:rPr>
           <w:rFonts w:ascii="Arial" w:hAnsi="Arial" w:cs="Arial"/>
@@ -222,15 +2814,23 @@
           <w:rFonts w:ascii="Arial" w:hAnsi="Arial" w:cs="Arial"/>
           <w:color w:val="222222"/>
         </w:rPr>
-        <w:t xml:space="preserve">, the lek counts, the chukar covey counts, and the total upland harvest data together (depending on the respective grain size for each data type). Another piece of information that may be informative is that it is possible to coarsely determine female reproductive success from the sage-grouse wing-bee data as females that terminate reproductive activities earlier in the season are further along in their molt cycle than females that may be tending to broods. Thus, during the wing-bees, biologists record whether the 9th/10th primaries are fully developed (unsuccessful) or not (successful), which is used to infer reproductive success. It's not perfect, and the raw ratios are sensitive to harvest susceptibilities biases, but it is something to consider using. If we were interested in correcting for harvest susceptibility, our options are limited as there are only really two datasets out there that could </w:t>
-      </w:r>
+        <w:t xml:space="preserve">, the lek counts, the chukar covey counts, and the total upland harvest data together (depending on the respective grain size for each data type). Another piece of information that may be informative is that it is possible to coarsely determine female reproductive success from the sage-grouse wing-bee data as females that terminate reproductive activities earlier in the season are further along in their molt cycle than females that may be tending to broods. Thus, during the wing-bees, biologists record whether the 9th/10th primaries are fully developed (unsuccessful) or not (successful), which is used to infer reproductive success. It's not perfect, and the raw ratios are sensitive to harvest susceptibilities biases, but it is something to consider using. If we were interested in correcting for harvest susceptibility, our options are limited as there are only really two datasets out there that could reasonably do this </w:t>
+      </w:r>
+      <w:proofErr w:type="gramStart"/>
       <w:r>
         <w:rPr>
           <w:rFonts w:ascii="Arial" w:hAnsi="Arial" w:cs="Arial"/>
           <w:color w:val="222222"/>
         </w:rPr>
-        <w:lastRenderedPageBreak/>
-        <w:t xml:space="preserve">reasonably do this </w:t>
+        <w:t>at the moment</w:t>
+      </w:r>
+      <w:proofErr w:type="gramEnd"/>
+      <w:r>
+        <w:rPr>
+          <w:rFonts w:ascii="Arial" w:hAnsi="Arial" w:cs="Arial"/>
+          <w:color w:val="222222"/>
+        </w:rPr>
+        <w:t xml:space="preserve">. A </w:t>
       </w:r>
       <w:proofErr w:type="gramStart"/>
       <w:r>
@@ -238,7 +2838,7 @@
           <w:rFonts w:ascii="Arial" w:hAnsi="Arial" w:cs="Arial"/>
           <w:color w:val="222222"/>
         </w:rPr>
-        <w:t>at the moment</w:t>
+        <w:t>4-5 year</w:t>
       </w:r>
       <w:proofErr w:type="gramEnd"/>
       <w:r>
@@ -246,23 +2846,32 @@
           <w:rFonts w:ascii="Arial" w:hAnsi="Arial" w:cs="Arial"/>
           <w:color w:val="222222"/>
         </w:rPr>
-        <w:t xml:space="preserve">. A </w:t>
-      </w:r>
-      <w:proofErr w:type="gramStart"/>
-      <w:r>
+        <w:t xml:space="preserve"> band-recovery data set from central Nevada from the early 2000's and a 20 year band-recovery data set from North Park, Colorado (this is brownie example from Program Mark). If we decide that the reproductive status information would improve inference, we can think more about how to correct for some of the biases associated with it.</w:t>
+      </w:r>
+    </w:p>
+    <w:p>
+      <w:pPr>
+        <w:shd w:val="clear" w:color="auto" w:fill="FFFFFF"/>
         <w:rPr>
           <w:rFonts w:ascii="Arial" w:hAnsi="Arial" w:cs="Arial"/>
           <w:color w:val="222222"/>
         </w:rPr>
-        <w:t>4-5 year</w:t>
-      </w:r>
-      <w:proofErr w:type="gramEnd"/>
-      <w:r>
+      </w:pPr>
+    </w:p>
+    <w:p>
+      <w:pPr>
+        <w:shd w:val="clear" w:color="auto" w:fill="FFFFFF"/>
         <w:rPr>
           <w:rFonts w:ascii="Arial" w:hAnsi="Arial" w:cs="Arial"/>
           <w:color w:val="222222"/>
         </w:rPr>
-        <w:t xml:space="preserve"> band-recovery data set from central Nevada from the early 2000's and a 20 year band-recovery data set from North Park, Colorado (this is brownie example from Program Mark). If we decide that the reproductive status information would improve inference, we can think more about how to correct for some of the biases associated with it.</w:t>
+      </w:pPr>
+      <w:r>
+        <w:rPr>
+          <w:rFonts w:ascii="Arial" w:hAnsi="Arial" w:cs="Arial"/>
+          <w:color w:val="222222"/>
+        </w:rPr>
+        <w:t>Lastly, I updated the chukar survey data to include the population management units/biological management units that I think each area fell into. As Erik mentioned on the zoom, there are new surveys being conducted using different methods at different locations (some overlap). We may need to link these data sets together spatially, which may require asking Shawn to let us know what hunt unit each of these surveys were previously conducted in to see if they are relatively match the new survey locales.</w:t>
       </w:r>
     </w:p>
     <w:p>
@@ -287,7 +2896,7 @@
           <w:rFonts w:ascii="Arial" w:hAnsi="Arial" w:cs="Arial"/>
           <w:color w:val="222222"/>
         </w:rPr>
-        <w:t>Lastly, I updated the chukar survey data to include the population management units/biological management units that I think each area fell into. As Erik mentioned on the zoom, there are new surveys being conducted using different methods at different locations (some overlap). We may need to link these data sets together spatially, which may require asking Shawn to let us know what hunt unit each of these surveys were previously conducted in to see if they are relatively match the new survey locales.</w:t>
+        <w:t>Here is a good starting point for structural equation models</w:t>
       </w:r>
     </w:p>
     <w:p>
@@ -307,32 +2916,7 @@
           <w:color w:val="222222"/>
         </w:rPr>
       </w:pPr>
-      <w:r>
-        <w:rPr>
-          <w:rFonts w:ascii="Arial" w:hAnsi="Arial" w:cs="Arial"/>
-          <w:color w:val="222222"/>
-        </w:rPr>
-        <w:t>Here is a good starting point for structural equation models</w:t>
-      </w:r>
-    </w:p>
-    <w:p>
-      <w:pPr>
-        <w:shd w:val="clear" w:color="auto" w:fill="FFFFFF"/>
-        <w:rPr>
-          <w:rFonts w:ascii="Arial" w:hAnsi="Arial" w:cs="Arial"/>
-          <w:color w:val="222222"/>
-        </w:rPr>
-      </w:pPr>
-    </w:p>
-    <w:p>
-      <w:pPr>
-        <w:shd w:val="clear" w:color="auto" w:fill="FFFFFF"/>
-        <w:rPr>
-          <w:rFonts w:ascii="Arial" w:hAnsi="Arial" w:cs="Arial"/>
-          <w:color w:val="222222"/>
-        </w:rPr>
-      </w:pPr>
-      <w:hyperlink r:id="rId7" w:tgtFrame="_blank" w:history="1">
+      <w:hyperlink r:id="rId15" w:tgtFrame="_blank" w:history="1">
         <w:r>
           <w:rPr>
             <w:rStyle w:val="Hyperlink"/>
@@ -385,7 +2969,7 @@
           <w:color w:val="222222"/>
         </w:rPr>
       </w:pPr>
-      <w:hyperlink r:id="rId8" w:tgtFrame="_blank" w:history="1">
+      <w:hyperlink r:id="rId16" w:tgtFrame="_blank" w:history="1">
         <w:r>
           <w:rPr>
             <w:rStyle w:val="Hyperlink"/>
@@ -458,8 +3042,121 @@
 </file>
 
 <file path=word/numbering.xml><?xml version="1.0" encoding="utf-8"?>
-<w:numbering xmlns:wpc="http://schemas.microsoft.com/office/word/2010/wordprocessingCanvas" xmlns:cx="http://schemas.microsoft.com/office/drawing/2014/chartex" xmlns:cx1="http://schemas.microsoft.com/office/drawing/2015/9/8/chartex" xmlns:cx2="http://schemas.microsoft.com/office/drawing/2015/10/21/chartex" xmlns:cx3="http://schemas.microsoft.com/office/drawing/2016/5/9/chartex" xmlns:cx4="http://schemas.microsoft.com/office/drawing/2016/5/10/chartex" xmlns:cx5="http://schemas.microsoft.com/office/drawing/2016/5/11/chartex" xmlns:cx6="http://schemas.microsoft.com/office/drawing/2016/5/12/chartex" xmlns:cx7="http://schemas.microsoft.com/office/drawing/2016/5/13/chartex" xmlns:cx8="http://schemas.microsoft.com/office/drawing/2016/5/14/chartex" xmlns:mc="http://schemas.openxmlformats.org/markup-compatibility/2006" xmlns:aink="http://schemas.microsoft.com/office/drawing/2016/ink" xmlns:am3d="http://schemas.microsoft.com/office/drawing/2017/model3d" xmlns:o="urn:schemas-microsoft-com:office:office" xmlns:r="http://schemas.openxmlformats.org/officeDocument/2006/relationships" xmlns:m="http://schemas.openxmlformats.org/officeDocument/2006/math" xmlns:v="urn:schemas-microsoft-com:vml" xmlns:wp14="http://schemas.microsoft.com/office/word/2010/wordprocessingDrawing" xmlns:wp="http://schemas.openxmlformats.org/drawingml/2006/wordprocessingDrawing" xmlns:w10="urn:schemas-microsoft-com:office:word" xmlns:w="http://schemas.openxmlformats.org/wordprocessingml/2006/main" xmlns:w14="http://schemas.microsoft.com/office/word/2010/wordml" xmlns:w15="http://schemas.microsoft.com/office/word/2012/wordml" xmlns:w16cex="http://schemas.microsoft.com/office/word/2018/wordml/cex" xmlns:w16cid="http://schemas.microsoft.com/office/word/2016/wordml/cid" xmlns:w16="http://schemas.microsoft.com/office/word/2018/wordml" xmlns:w16sdtdh="http://schemas.microsoft.com/office/word/2020/wordml/sdtdatahash" xmlns:w16se="http://schemas.microsoft.com/office/word/2015/wordml/symex" xmlns:wpg="http://schemas.microsoft.com/office/word/2010/wordprocessingGroup" xmlns:wpi="http://schemas.microsoft.com/office/word/2010/wordprocessingInk" xmlns:wne="http://schemas.microsoft.com/office/word/2006/wordml" xmlns:wps="http://schemas.microsoft.com/office/word/2010/wordprocessingShape" mc:Ignorable="w14 w15 w16se w16cid w16 w16cex w16sdtdh wp14">
+<w:numbering xmlns:wpc="http://schemas.microsoft.com/office/word/2010/wordprocessingCanvas" xmlns:cx="http://schemas.microsoft.com/office/drawing/2014/chartex" xmlns:cx1="http://schemas.microsoft.com/office/drawing/2015/9/8/chartex" xmlns:cx2="http://schemas.microsoft.com/office/drawing/2015/10/21/chartex" xmlns:cx3="http://schemas.microsoft.com/office/drawing/2016/5/9/chartex" xmlns:cx4="http://schemas.microsoft.com/office/drawing/2016/5/10/chartex" xmlns:cx5="http://schemas.microsoft.com/office/drawing/2016/5/11/chartex" xmlns:cx6="http://schemas.microsoft.com/office/drawing/2016/5/12/chartex" xmlns:cx7="http://schemas.microsoft.com/office/drawing/2016/5/13/chartex" xmlns:cx8="http://schemas.microsoft.com/office/drawing/2016/5/14/chartex" xmlns:mc="http://schemas.openxmlformats.org/markup-compatibility/2006" xmlns:aink="http://schemas.microsoft.com/office/drawing/2016/ink" xmlns:am3d="http://schemas.microsoft.com/office/drawing/2017/model3d" xmlns:o="urn:schemas-microsoft-com:office:office" xmlns:oel="http://schemas.microsoft.com/office/2019/extlst" xmlns:r="http://schemas.openxmlformats.org/officeDocument/2006/relationships" xmlns:m="http://schemas.openxmlformats.org/officeDocument/2006/math" xmlns:v="urn:schemas-microsoft-com:vml" xmlns:wp14="http://schemas.microsoft.com/office/word/2010/wordprocessingDrawing" xmlns:wp="http://schemas.openxmlformats.org/drawingml/2006/wordprocessingDrawing" xmlns:w10="urn:schemas-microsoft-com:office:word" xmlns:w="http://schemas.openxmlformats.org/wordprocessingml/2006/main" xmlns:w14="http://schemas.microsoft.com/office/word/2010/wordml" xmlns:w15="http://schemas.microsoft.com/office/word/2012/wordml" xmlns:w16cex="http://schemas.microsoft.com/office/word/2018/wordml/cex" xmlns:w16cid="http://schemas.microsoft.com/office/word/2016/wordml/cid" xmlns:w16="http://schemas.microsoft.com/office/word/2018/wordml" xmlns:w16sdtdh="http://schemas.microsoft.com/office/word/2020/wordml/sdtdatahash" xmlns:w16se="http://schemas.microsoft.com/office/word/2015/wordml/symex" xmlns:wpg="http://schemas.microsoft.com/office/word/2010/wordprocessingGroup" xmlns:wpi="http://schemas.microsoft.com/office/word/2010/wordprocessingInk" xmlns:wne="http://schemas.microsoft.com/office/word/2006/wordml" xmlns:wps="http://schemas.microsoft.com/office/word/2010/wordprocessingShape" mc:Ignorable="w14 w15 w16se w16cid w16 w16cex w16sdtdh wp14">
   <w:abstractNum w:abstractNumId="0" w15:restartNumberingAfterBreak="0">
+    <w:nsid w:val="08777A99"/>
+    <w:multiLevelType w:val="hybridMultilevel"/>
+    <w:tmpl w:val="1D34CF7A"/>
+    <w:lvl w:ilvl="0" w:tplc="04090001">
+      <w:start w:val="1"/>
+      <w:numFmt w:val="bullet"/>
+      <w:lvlText w:val=""/>
+      <w:lvlJc w:val="left"/>
+      <w:pPr>
+        <w:ind w:left="720" w:hanging="360"/>
+      </w:pPr>
+      <w:rPr>
+        <w:rFonts w:ascii="Symbol" w:hAnsi="Symbol" w:hint="default"/>
+      </w:rPr>
+    </w:lvl>
+    <w:lvl w:ilvl="1" w:tplc="04090003" w:tentative="1">
+      <w:start w:val="1"/>
+      <w:numFmt w:val="bullet"/>
+      <w:lvlText w:val="o"/>
+      <w:lvlJc w:val="left"/>
+      <w:pPr>
+        <w:ind w:left="1440" w:hanging="360"/>
+      </w:pPr>
+      <w:rPr>
+        <w:rFonts w:ascii="Courier New" w:hAnsi="Courier New" w:cs="Courier New" w:hint="default"/>
+      </w:rPr>
+    </w:lvl>
+    <w:lvl w:ilvl="2" w:tplc="04090005" w:tentative="1">
+      <w:start w:val="1"/>
+      <w:numFmt w:val="bullet"/>
+      <w:lvlText w:val=""/>
+      <w:lvlJc w:val="left"/>
+      <w:pPr>
+        <w:ind w:left="2160" w:hanging="360"/>
+      </w:pPr>
+      <w:rPr>
+        <w:rFonts w:ascii="Wingdings" w:hAnsi="Wingdings" w:hint="default"/>
+      </w:rPr>
+    </w:lvl>
+    <w:lvl w:ilvl="3" w:tplc="04090001" w:tentative="1">
+      <w:start w:val="1"/>
+      <w:numFmt w:val="bullet"/>
+      <w:lvlText w:val=""/>
+      <w:lvlJc w:val="left"/>
+      <w:pPr>
+        <w:ind w:left="2880" w:hanging="360"/>
+      </w:pPr>
+      <w:rPr>
+        <w:rFonts w:ascii="Symbol" w:hAnsi="Symbol" w:hint="default"/>
+      </w:rPr>
+    </w:lvl>
+    <w:lvl w:ilvl="4" w:tplc="04090003" w:tentative="1">
+      <w:start w:val="1"/>
+      <w:numFmt w:val="bullet"/>
+      <w:lvlText w:val="o"/>
+      <w:lvlJc w:val="left"/>
+      <w:pPr>
+        <w:ind w:left="3600" w:hanging="360"/>
+      </w:pPr>
+      <w:rPr>
+        <w:rFonts w:ascii="Courier New" w:hAnsi="Courier New" w:cs="Courier New" w:hint="default"/>
+      </w:rPr>
+    </w:lvl>
+    <w:lvl w:ilvl="5" w:tplc="04090005" w:tentative="1">
+      <w:start w:val="1"/>
+      <w:numFmt w:val="bullet"/>
+      <w:lvlText w:val=""/>
+      <w:lvlJc w:val="left"/>
+      <w:pPr>
+        <w:ind w:left="4320" w:hanging="360"/>
+      </w:pPr>
+      <w:rPr>
+        <w:rFonts w:ascii="Wingdings" w:hAnsi="Wingdings" w:hint="default"/>
+      </w:rPr>
+    </w:lvl>
+    <w:lvl w:ilvl="6" w:tplc="04090001" w:tentative="1">
+      <w:start w:val="1"/>
+      <w:numFmt w:val="bullet"/>
+      <w:lvlText w:val=""/>
+      <w:lvlJc w:val="left"/>
+      <w:pPr>
+        <w:ind w:left="5040" w:hanging="360"/>
+      </w:pPr>
+      <w:rPr>
+        <w:rFonts w:ascii="Symbol" w:hAnsi="Symbol" w:hint="default"/>
+      </w:rPr>
+    </w:lvl>
+    <w:lvl w:ilvl="7" w:tplc="04090003" w:tentative="1">
+      <w:start w:val="1"/>
+      <w:numFmt w:val="bullet"/>
+      <w:lvlText w:val="o"/>
+      <w:lvlJc w:val="left"/>
+      <w:pPr>
+        <w:ind w:left="5760" w:hanging="360"/>
+      </w:pPr>
+      <w:rPr>
+        <w:rFonts w:ascii="Courier New" w:hAnsi="Courier New" w:cs="Courier New" w:hint="default"/>
+      </w:rPr>
+    </w:lvl>
+    <w:lvl w:ilvl="8" w:tplc="04090005" w:tentative="1">
+      <w:start w:val="1"/>
+      <w:numFmt w:val="bullet"/>
+      <w:lvlText w:val=""/>
+      <w:lvlJc w:val="left"/>
+      <w:pPr>
+        <w:ind w:left="6480" w:hanging="360"/>
+      </w:pPr>
+      <w:rPr>
+        <w:rFonts w:ascii="Wingdings" w:hAnsi="Wingdings" w:hint="default"/>
+      </w:rPr>
+    </w:lvl>
+  </w:abstractNum>
+  <w:abstractNum w:abstractNumId="1" w15:restartNumberingAfterBreak="0">
     <w:nsid w:val="0DFF1A65"/>
     <w:multiLevelType w:val="hybridMultilevel"/>
     <w:tmpl w:val="8A4612C2"/>
@@ -475,6 +3172,119 @@
         <w:rFonts w:ascii="Symbol" w:hAnsi="Symbol" w:hint="default"/>
       </w:rPr>
     </w:lvl>
+    <w:lvl w:ilvl="1" w:tplc="04090003">
+      <w:start w:val="1"/>
+      <w:numFmt w:val="bullet"/>
+      <w:lvlText w:val="o"/>
+      <w:lvlJc w:val="left"/>
+      <w:pPr>
+        <w:ind w:left="1440" w:hanging="360"/>
+      </w:pPr>
+      <w:rPr>
+        <w:rFonts w:ascii="Courier New" w:hAnsi="Courier New" w:cs="Courier New" w:hint="default"/>
+      </w:rPr>
+    </w:lvl>
+    <w:lvl w:ilvl="2" w:tplc="04090005" w:tentative="1">
+      <w:start w:val="1"/>
+      <w:numFmt w:val="bullet"/>
+      <w:lvlText w:val=""/>
+      <w:lvlJc w:val="left"/>
+      <w:pPr>
+        <w:ind w:left="2160" w:hanging="360"/>
+      </w:pPr>
+      <w:rPr>
+        <w:rFonts w:ascii="Wingdings" w:hAnsi="Wingdings" w:hint="default"/>
+      </w:rPr>
+    </w:lvl>
+    <w:lvl w:ilvl="3" w:tplc="04090001" w:tentative="1">
+      <w:start w:val="1"/>
+      <w:numFmt w:val="bullet"/>
+      <w:lvlText w:val=""/>
+      <w:lvlJc w:val="left"/>
+      <w:pPr>
+        <w:ind w:left="2880" w:hanging="360"/>
+      </w:pPr>
+      <w:rPr>
+        <w:rFonts w:ascii="Symbol" w:hAnsi="Symbol" w:hint="default"/>
+      </w:rPr>
+    </w:lvl>
+    <w:lvl w:ilvl="4" w:tplc="04090003" w:tentative="1">
+      <w:start w:val="1"/>
+      <w:numFmt w:val="bullet"/>
+      <w:lvlText w:val="o"/>
+      <w:lvlJc w:val="left"/>
+      <w:pPr>
+        <w:ind w:left="3600" w:hanging="360"/>
+      </w:pPr>
+      <w:rPr>
+        <w:rFonts w:ascii="Courier New" w:hAnsi="Courier New" w:cs="Courier New" w:hint="default"/>
+      </w:rPr>
+    </w:lvl>
+    <w:lvl w:ilvl="5" w:tplc="04090005" w:tentative="1">
+      <w:start w:val="1"/>
+      <w:numFmt w:val="bullet"/>
+      <w:lvlText w:val=""/>
+      <w:lvlJc w:val="left"/>
+      <w:pPr>
+        <w:ind w:left="4320" w:hanging="360"/>
+      </w:pPr>
+      <w:rPr>
+        <w:rFonts w:ascii="Wingdings" w:hAnsi="Wingdings" w:hint="default"/>
+      </w:rPr>
+    </w:lvl>
+    <w:lvl w:ilvl="6" w:tplc="04090001" w:tentative="1">
+      <w:start w:val="1"/>
+      <w:numFmt w:val="bullet"/>
+      <w:lvlText w:val=""/>
+      <w:lvlJc w:val="left"/>
+      <w:pPr>
+        <w:ind w:left="5040" w:hanging="360"/>
+      </w:pPr>
+      <w:rPr>
+        <w:rFonts w:ascii="Symbol" w:hAnsi="Symbol" w:hint="default"/>
+      </w:rPr>
+    </w:lvl>
+    <w:lvl w:ilvl="7" w:tplc="04090003" w:tentative="1">
+      <w:start w:val="1"/>
+      <w:numFmt w:val="bullet"/>
+      <w:lvlText w:val="o"/>
+      <w:lvlJc w:val="left"/>
+      <w:pPr>
+        <w:ind w:left="5760" w:hanging="360"/>
+      </w:pPr>
+      <w:rPr>
+        <w:rFonts w:ascii="Courier New" w:hAnsi="Courier New" w:cs="Courier New" w:hint="default"/>
+      </w:rPr>
+    </w:lvl>
+    <w:lvl w:ilvl="8" w:tplc="04090005" w:tentative="1">
+      <w:start w:val="1"/>
+      <w:numFmt w:val="bullet"/>
+      <w:lvlText w:val=""/>
+      <w:lvlJc w:val="left"/>
+      <w:pPr>
+        <w:ind w:left="6480" w:hanging="360"/>
+      </w:pPr>
+      <w:rPr>
+        <w:rFonts w:ascii="Wingdings" w:hAnsi="Wingdings" w:hint="default"/>
+      </w:rPr>
+    </w:lvl>
+  </w:abstractNum>
+  <w:abstractNum w:abstractNumId="2" w15:restartNumberingAfterBreak="0">
+    <w:nsid w:val="1DAD3C55"/>
+    <w:multiLevelType w:val="hybridMultilevel"/>
+    <w:tmpl w:val="B706DBF4"/>
+    <w:lvl w:ilvl="0" w:tplc="04090001">
+      <w:start w:val="1"/>
+      <w:numFmt w:val="bullet"/>
+      <w:lvlText w:val=""/>
+      <w:lvlJc w:val="left"/>
+      <w:pPr>
+        <w:ind w:left="720" w:hanging="360"/>
+      </w:pPr>
+      <w:rPr>
+        <w:rFonts w:ascii="Symbol" w:hAnsi="Symbol" w:hint="default"/>
+      </w:rPr>
+    </w:lvl>
     <w:lvl w:ilvl="1" w:tplc="04090003" w:tentative="1">
       <w:start w:val="1"/>
       <w:numFmt w:val="bullet"/>
@@ -572,7 +3382,120 @@
       </w:rPr>
     </w:lvl>
   </w:abstractNum>
-  <w:abstractNum w:abstractNumId="1" w15:restartNumberingAfterBreak="0">
+  <w:abstractNum w:abstractNumId="3" w15:restartNumberingAfterBreak="0">
+    <w:nsid w:val="296A0707"/>
+    <w:multiLevelType w:val="hybridMultilevel"/>
+    <w:tmpl w:val="75247E7E"/>
+    <w:lvl w:ilvl="0" w:tplc="04090001">
+      <w:start w:val="1"/>
+      <w:numFmt w:val="bullet"/>
+      <w:lvlText w:val=""/>
+      <w:lvlJc w:val="left"/>
+      <w:pPr>
+        <w:ind w:left="720" w:hanging="360"/>
+      </w:pPr>
+      <w:rPr>
+        <w:rFonts w:ascii="Symbol" w:hAnsi="Symbol" w:hint="default"/>
+      </w:rPr>
+    </w:lvl>
+    <w:lvl w:ilvl="1" w:tplc="04090003">
+      <w:start w:val="1"/>
+      <w:numFmt w:val="bullet"/>
+      <w:lvlText w:val="o"/>
+      <w:lvlJc w:val="left"/>
+      <w:pPr>
+        <w:ind w:left="1440" w:hanging="360"/>
+      </w:pPr>
+      <w:rPr>
+        <w:rFonts w:ascii="Courier New" w:hAnsi="Courier New" w:cs="Courier New" w:hint="default"/>
+      </w:rPr>
+    </w:lvl>
+    <w:lvl w:ilvl="2" w:tplc="04090005">
+      <w:start w:val="1"/>
+      <w:numFmt w:val="bullet"/>
+      <w:lvlText w:val=""/>
+      <w:lvlJc w:val="left"/>
+      <w:pPr>
+        <w:ind w:left="2160" w:hanging="360"/>
+      </w:pPr>
+      <w:rPr>
+        <w:rFonts w:ascii="Wingdings" w:hAnsi="Wingdings" w:hint="default"/>
+      </w:rPr>
+    </w:lvl>
+    <w:lvl w:ilvl="3" w:tplc="04090001" w:tentative="1">
+      <w:start w:val="1"/>
+      <w:numFmt w:val="bullet"/>
+      <w:lvlText w:val=""/>
+      <w:lvlJc w:val="left"/>
+      <w:pPr>
+        <w:ind w:left="2880" w:hanging="360"/>
+      </w:pPr>
+      <w:rPr>
+        <w:rFonts w:ascii="Symbol" w:hAnsi="Symbol" w:hint="default"/>
+      </w:rPr>
+    </w:lvl>
+    <w:lvl w:ilvl="4" w:tplc="04090003" w:tentative="1">
+      <w:start w:val="1"/>
+      <w:numFmt w:val="bullet"/>
+      <w:lvlText w:val="o"/>
+      <w:lvlJc w:val="left"/>
+      <w:pPr>
+        <w:ind w:left="3600" w:hanging="360"/>
+      </w:pPr>
+      <w:rPr>
+        <w:rFonts w:ascii="Courier New" w:hAnsi="Courier New" w:cs="Courier New" w:hint="default"/>
+      </w:rPr>
+    </w:lvl>
+    <w:lvl w:ilvl="5" w:tplc="04090005" w:tentative="1">
+      <w:start w:val="1"/>
+      <w:numFmt w:val="bullet"/>
+      <w:lvlText w:val=""/>
+      <w:lvlJc w:val="left"/>
+      <w:pPr>
+        <w:ind w:left="4320" w:hanging="360"/>
+      </w:pPr>
+      <w:rPr>
+        <w:rFonts w:ascii="Wingdings" w:hAnsi="Wingdings" w:hint="default"/>
+      </w:rPr>
+    </w:lvl>
+    <w:lvl w:ilvl="6" w:tplc="04090001" w:tentative="1">
+      <w:start w:val="1"/>
+      <w:numFmt w:val="bullet"/>
+      <w:lvlText w:val=""/>
+      <w:lvlJc w:val="left"/>
+      <w:pPr>
+        <w:ind w:left="5040" w:hanging="360"/>
+      </w:pPr>
+      <w:rPr>
+        <w:rFonts w:ascii="Symbol" w:hAnsi="Symbol" w:hint="default"/>
+      </w:rPr>
+    </w:lvl>
+    <w:lvl w:ilvl="7" w:tplc="04090003" w:tentative="1">
+      <w:start w:val="1"/>
+      <w:numFmt w:val="bullet"/>
+      <w:lvlText w:val="o"/>
+      <w:lvlJc w:val="left"/>
+      <w:pPr>
+        <w:ind w:left="5760" w:hanging="360"/>
+      </w:pPr>
+      <w:rPr>
+        <w:rFonts w:ascii="Courier New" w:hAnsi="Courier New" w:cs="Courier New" w:hint="default"/>
+      </w:rPr>
+    </w:lvl>
+    <w:lvl w:ilvl="8" w:tplc="04090005" w:tentative="1">
+      <w:start w:val="1"/>
+      <w:numFmt w:val="bullet"/>
+      <w:lvlText w:val=""/>
+      <w:lvlJc w:val="left"/>
+      <w:pPr>
+        <w:ind w:left="6480" w:hanging="360"/>
+      </w:pPr>
+      <w:rPr>
+        <w:rFonts w:ascii="Wingdings" w:hAnsi="Wingdings" w:hint="default"/>
+      </w:rPr>
+    </w:lvl>
+  </w:abstractNum>
+  <w:abstractNum w:abstractNumId="4" w15:restartNumberingAfterBreak="0">
     <w:nsid w:val="2A1B111C"/>
     <w:multiLevelType w:val="hybridMultilevel"/>
     <w:tmpl w:val="49FE1102"/>
@@ -685,11 +3608,1180 @@
       </w:rPr>
     </w:lvl>
   </w:abstractNum>
-  <w:num w:numId="1">
+  <w:abstractNum w:abstractNumId="5" w15:restartNumberingAfterBreak="0">
+    <w:nsid w:val="3FF4275F"/>
+    <w:multiLevelType w:val="hybridMultilevel"/>
+    <w:tmpl w:val="5A5026FE"/>
+    <w:lvl w:ilvl="0" w:tplc="04090001">
+      <w:start w:val="1"/>
+      <w:numFmt w:val="bullet"/>
+      <w:lvlText w:val=""/>
+      <w:lvlJc w:val="left"/>
+      <w:pPr>
+        <w:ind w:left="720" w:hanging="360"/>
+      </w:pPr>
+      <w:rPr>
+        <w:rFonts w:ascii="Symbol" w:hAnsi="Symbol" w:hint="default"/>
+      </w:rPr>
+    </w:lvl>
+    <w:lvl w:ilvl="1" w:tplc="04090003" w:tentative="1">
+      <w:start w:val="1"/>
+      <w:numFmt w:val="bullet"/>
+      <w:lvlText w:val="o"/>
+      <w:lvlJc w:val="left"/>
+      <w:pPr>
+        <w:ind w:left="1440" w:hanging="360"/>
+      </w:pPr>
+      <w:rPr>
+        <w:rFonts w:ascii="Courier New" w:hAnsi="Courier New" w:cs="Courier New" w:hint="default"/>
+      </w:rPr>
+    </w:lvl>
+    <w:lvl w:ilvl="2" w:tplc="04090005" w:tentative="1">
+      <w:start w:val="1"/>
+      <w:numFmt w:val="bullet"/>
+      <w:lvlText w:val=""/>
+      <w:lvlJc w:val="left"/>
+      <w:pPr>
+        <w:ind w:left="2160" w:hanging="360"/>
+      </w:pPr>
+      <w:rPr>
+        <w:rFonts w:ascii="Wingdings" w:hAnsi="Wingdings" w:hint="default"/>
+      </w:rPr>
+    </w:lvl>
+    <w:lvl w:ilvl="3" w:tplc="04090001" w:tentative="1">
+      <w:start w:val="1"/>
+      <w:numFmt w:val="bullet"/>
+      <w:lvlText w:val=""/>
+      <w:lvlJc w:val="left"/>
+      <w:pPr>
+        <w:ind w:left="2880" w:hanging="360"/>
+      </w:pPr>
+      <w:rPr>
+        <w:rFonts w:ascii="Symbol" w:hAnsi="Symbol" w:hint="default"/>
+      </w:rPr>
+    </w:lvl>
+    <w:lvl w:ilvl="4" w:tplc="04090003" w:tentative="1">
+      <w:start w:val="1"/>
+      <w:numFmt w:val="bullet"/>
+      <w:lvlText w:val="o"/>
+      <w:lvlJc w:val="left"/>
+      <w:pPr>
+        <w:ind w:left="3600" w:hanging="360"/>
+      </w:pPr>
+      <w:rPr>
+        <w:rFonts w:ascii="Courier New" w:hAnsi="Courier New" w:cs="Courier New" w:hint="default"/>
+      </w:rPr>
+    </w:lvl>
+    <w:lvl w:ilvl="5" w:tplc="04090005" w:tentative="1">
+      <w:start w:val="1"/>
+      <w:numFmt w:val="bullet"/>
+      <w:lvlText w:val=""/>
+      <w:lvlJc w:val="left"/>
+      <w:pPr>
+        <w:ind w:left="4320" w:hanging="360"/>
+      </w:pPr>
+      <w:rPr>
+        <w:rFonts w:ascii="Wingdings" w:hAnsi="Wingdings" w:hint="default"/>
+      </w:rPr>
+    </w:lvl>
+    <w:lvl w:ilvl="6" w:tplc="04090001" w:tentative="1">
+      <w:start w:val="1"/>
+      <w:numFmt w:val="bullet"/>
+      <w:lvlText w:val=""/>
+      <w:lvlJc w:val="left"/>
+      <w:pPr>
+        <w:ind w:left="5040" w:hanging="360"/>
+      </w:pPr>
+      <w:rPr>
+        <w:rFonts w:ascii="Symbol" w:hAnsi="Symbol" w:hint="default"/>
+      </w:rPr>
+    </w:lvl>
+    <w:lvl w:ilvl="7" w:tplc="04090003" w:tentative="1">
+      <w:start w:val="1"/>
+      <w:numFmt w:val="bullet"/>
+      <w:lvlText w:val="o"/>
+      <w:lvlJc w:val="left"/>
+      <w:pPr>
+        <w:ind w:left="5760" w:hanging="360"/>
+      </w:pPr>
+      <w:rPr>
+        <w:rFonts w:ascii="Courier New" w:hAnsi="Courier New" w:cs="Courier New" w:hint="default"/>
+      </w:rPr>
+    </w:lvl>
+    <w:lvl w:ilvl="8" w:tplc="04090005" w:tentative="1">
+      <w:start w:val="1"/>
+      <w:numFmt w:val="bullet"/>
+      <w:lvlText w:val=""/>
+      <w:lvlJc w:val="left"/>
+      <w:pPr>
+        <w:ind w:left="6480" w:hanging="360"/>
+      </w:pPr>
+      <w:rPr>
+        <w:rFonts w:ascii="Wingdings" w:hAnsi="Wingdings" w:hint="default"/>
+      </w:rPr>
+    </w:lvl>
+  </w:abstractNum>
+  <w:abstractNum w:abstractNumId="6" w15:restartNumberingAfterBreak="0">
+    <w:nsid w:val="40B70072"/>
+    <w:multiLevelType w:val="hybridMultilevel"/>
+    <w:tmpl w:val="87A0AD92"/>
+    <w:lvl w:ilvl="0" w:tplc="04090001">
+      <w:start w:val="1"/>
+      <w:numFmt w:val="bullet"/>
+      <w:lvlText w:val=""/>
+      <w:lvlJc w:val="left"/>
+      <w:pPr>
+        <w:ind w:left="720" w:hanging="360"/>
+      </w:pPr>
+      <w:rPr>
+        <w:rFonts w:ascii="Symbol" w:hAnsi="Symbol" w:hint="default"/>
+      </w:rPr>
+    </w:lvl>
+    <w:lvl w:ilvl="1" w:tplc="04090003">
+      <w:start w:val="1"/>
+      <w:numFmt w:val="bullet"/>
+      <w:lvlText w:val="o"/>
+      <w:lvlJc w:val="left"/>
+      <w:pPr>
+        <w:ind w:left="1440" w:hanging="360"/>
+      </w:pPr>
+      <w:rPr>
+        <w:rFonts w:ascii="Courier New" w:hAnsi="Courier New" w:cs="Courier New" w:hint="default"/>
+      </w:rPr>
+    </w:lvl>
+    <w:lvl w:ilvl="2" w:tplc="04090005">
+      <w:start w:val="1"/>
+      <w:numFmt w:val="bullet"/>
+      <w:lvlText w:val=""/>
+      <w:lvlJc w:val="left"/>
+      <w:pPr>
+        <w:ind w:left="2160" w:hanging="360"/>
+      </w:pPr>
+      <w:rPr>
+        <w:rFonts w:ascii="Wingdings" w:hAnsi="Wingdings" w:hint="default"/>
+      </w:rPr>
+    </w:lvl>
+    <w:lvl w:ilvl="3" w:tplc="04090001" w:tentative="1">
+      <w:start w:val="1"/>
+      <w:numFmt w:val="bullet"/>
+      <w:lvlText w:val=""/>
+      <w:lvlJc w:val="left"/>
+      <w:pPr>
+        <w:ind w:left="2880" w:hanging="360"/>
+      </w:pPr>
+      <w:rPr>
+        <w:rFonts w:ascii="Symbol" w:hAnsi="Symbol" w:hint="default"/>
+      </w:rPr>
+    </w:lvl>
+    <w:lvl w:ilvl="4" w:tplc="04090003" w:tentative="1">
+      <w:start w:val="1"/>
+      <w:numFmt w:val="bullet"/>
+      <w:lvlText w:val="o"/>
+      <w:lvlJc w:val="left"/>
+      <w:pPr>
+        <w:ind w:left="3600" w:hanging="360"/>
+      </w:pPr>
+      <w:rPr>
+        <w:rFonts w:ascii="Courier New" w:hAnsi="Courier New" w:cs="Courier New" w:hint="default"/>
+      </w:rPr>
+    </w:lvl>
+    <w:lvl w:ilvl="5" w:tplc="04090005" w:tentative="1">
+      <w:start w:val="1"/>
+      <w:numFmt w:val="bullet"/>
+      <w:lvlText w:val=""/>
+      <w:lvlJc w:val="left"/>
+      <w:pPr>
+        <w:ind w:left="4320" w:hanging="360"/>
+      </w:pPr>
+      <w:rPr>
+        <w:rFonts w:ascii="Wingdings" w:hAnsi="Wingdings" w:hint="default"/>
+      </w:rPr>
+    </w:lvl>
+    <w:lvl w:ilvl="6" w:tplc="04090001" w:tentative="1">
+      <w:start w:val="1"/>
+      <w:numFmt w:val="bullet"/>
+      <w:lvlText w:val=""/>
+      <w:lvlJc w:val="left"/>
+      <w:pPr>
+        <w:ind w:left="5040" w:hanging="360"/>
+      </w:pPr>
+      <w:rPr>
+        <w:rFonts w:ascii="Symbol" w:hAnsi="Symbol" w:hint="default"/>
+      </w:rPr>
+    </w:lvl>
+    <w:lvl w:ilvl="7" w:tplc="04090003" w:tentative="1">
+      <w:start w:val="1"/>
+      <w:numFmt w:val="bullet"/>
+      <w:lvlText w:val="o"/>
+      <w:lvlJc w:val="left"/>
+      <w:pPr>
+        <w:ind w:left="5760" w:hanging="360"/>
+      </w:pPr>
+      <w:rPr>
+        <w:rFonts w:ascii="Courier New" w:hAnsi="Courier New" w:cs="Courier New" w:hint="default"/>
+      </w:rPr>
+    </w:lvl>
+    <w:lvl w:ilvl="8" w:tplc="04090005" w:tentative="1">
+      <w:start w:val="1"/>
+      <w:numFmt w:val="bullet"/>
+      <w:lvlText w:val=""/>
+      <w:lvlJc w:val="left"/>
+      <w:pPr>
+        <w:ind w:left="6480" w:hanging="360"/>
+      </w:pPr>
+      <w:rPr>
+        <w:rFonts w:ascii="Wingdings" w:hAnsi="Wingdings" w:hint="default"/>
+      </w:rPr>
+    </w:lvl>
+  </w:abstractNum>
+  <w:abstractNum w:abstractNumId="7" w15:restartNumberingAfterBreak="0">
+    <w:nsid w:val="4BD744B0"/>
+    <w:multiLevelType w:val="hybridMultilevel"/>
+    <w:tmpl w:val="ABC0688C"/>
+    <w:lvl w:ilvl="0" w:tplc="04090001">
+      <w:start w:val="1"/>
+      <w:numFmt w:val="bullet"/>
+      <w:lvlText w:val=""/>
+      <w:lvlJc w:val="left"/>
+      <w:pPr>
+        <w:ind w:left="720" w:hanging="360"/>
+      </w:pPr>
+      <w:rPr>
+        <w:rFonts w:ascii="Symbol" w:hAnsi="Symbol" w:hint="default"/>
+      </w:rPr>
+    </w:lvl>
+    <w:lvl w:ilvl="1" w:tplc="04090003">
+      <w:start w:val="1"/>
+      <w:numFmt w:val="bullet"/>
+      <w:lvlText w:val="o"/>
+      <w:lvlJc w:val="left"/>
+      <w:pPr>
+        <w:ind w:left="1440" w:hanging="360"/>
+      </w:pPr>
+      <w:rPr>
+        <w:rFonts w:ascii="Courier New" w:hAnsi="Courier New" w:cs="Courier New" w:hint="default"/>
+      </w:rPr>
+    </w:lvl>
+    <w:lvl w:ilvl="2" w:tplc="04090005" w:tentative="1">
+      <w:start w:val="1"/>
+      <w:numFmt w:val="bullet"/>
+      <w:lvlText w:val=""/>
+      <w:lvlJc w:val="left"/>
+      <w:pPr>
+        <w:ind w:left="2160" w:hanging="360"/>
+      </w:pPr>
+      <w:rPr>
+        <w:rFonts w:ascii="Wingdings" w:hAnsi="Wingdings" w:hint="default"/>
+      </w:rPr>
+    </w:lvl>
+    <w:lvl w:ilvl="3" w:tplc="04090001" w:tentative="1">
+      <w:start w:val="1"/>
+      <w:numFmt w:val="bullet"/>
+      <w:lvlText w:val=""/>
+      <w:lvlJc w:val="left"/>
+      <w:pPr>
+        <w:ind w:left="2880" w:hanging="360"/>
+      </w:pPr>
+      <w:rPr>
+        <w:rFonts w:ascii="Symbol" w:hAnsi="Symbol" w:hint="default"/>
+      </w:rPr>
+    </w:lvl>
+    <w:lvl w:ilvl="4" w:tplc="04090003" w:tentative="1">
+      <w:start w:val="1"/>
+      <w:numFmt w:val="bullet"/>
+      <w:lvlText w:val="o"/>
+      <w:lvlJc w:val="left"/>
+      <w:pPr>
+        <w:ind w:left="3600" w:hanging="360"/>
+      </w:pPr>
+      <w:rPr>
+        <w:rFonts w:ascii="Courier New" w:hAnsi="Courier New" w:cs="Courier New" w:hint="default"/>
+      </w:rPr>
+    </w:lvl>
+    <w:lvl w:ilvl="5" w:tplc="04090005" w:tentative="1">
+      <w:start w:val="1"/>
+      <w:numFmt w:val="bullet"/>
+      <w:lvlText w:val=""/>
+      <w:lvlJc w:val="left"/>
+      <w:pPr>
+        <w:ind w:left="4320" w:hanging="360"/>
+      </w:pPr>
+      <w:rPr>
+        <w:rFonts w:ascii="Wingdings" w:hAnsi="Wingdings" w:hint="default"/>
+      </w:rPr>
+    </w:lvl>
+    <w:lvl w:ilvl="6" w:tplc="04090001" w:tentative="1">
+      <w:start w:val="1"/>
+      <w:numFmt w:val="bullet"/>
+      <w:lvlText w:val=""/>
+      <w:lvlJc w:val="left"/>
+      <w:pPr>
+        <w:ind w:left="5040" w:hanging="360"/>
+      </w:pPr>
+      <w:rPr>
+        <w:rFonts w:ascii="Symbol" w:hAnsi="Symbol" w:hint="default"/>
+      </w:rPr>
+    </w:lvl>
+    <w:lvl w:ilvl="7" w:tplc="04090003" w:tentative="1">
+      <w:start w:val="1"/>
+      <w:numFmt w:val="bullet"/>
+      <w:lvlText w:val="o"/>
+      <w:lvlJc w:val="left"/>
+      <w:pPr>
+        <w:ind w:left="5760" w:hanging="360"/>
+      </w:pPr>
+      <w:rPr>
+        <w:rFonts w:ascii="Courier New" w:hAnsi="Courier New" w:cs="Courier New" w:hint="default"/>
+      </w:rPr>
+    </w:lvl>
+    <w:lvl w:ilvl="8" w:tplc="04090005" w:tentative="1">
+      <w:start w:val="1"/>
+      <w:numFmt w:val="bullet"/>
+      <w:lvlText w:val=""/>
+      <w:lvlJc w:val="left"/>
+      <w:pPr>
+        <w:ind w:left="6480" w:hanging="360"/>
+      </w:pPr>
+      <w:rPr>
+        <w:rFonts w:ascii="Wingdings" w:hAnsi="Wingdings" w:hint="default"/>
+      </w:rPr>
+    </w:lvl>
+  </w:abstractNum>
+  <w:abstractNum w:abstractNumId="8" w15:restartNumberingAfterBreak="0">
+    <w:nsid w:val="51C256D5"/>
+    <w:multiLevelType w:val="hybridMultilevel"/>
+    <w:tmpl w:val="36386FDE"/>
+    <w:lvl w:ilvl="0" w:tplc="04090001">
+      <w:start w:val="1"/>
+      <w:numFmt w:val="bullet"/>
+      <w:lvlText w:val=""/>
+      <w:lvlJc w:val="left"/>
+      <w:pPr>
+        <w:ind w:left="720" w:hanging="360"/>
+      </w:pPr>
+      <w:rPr>
+        <w:rFonts w:ascii="Symbol" w:hAnsi="Symbol" w:hint="default"/>
+      </w:rPr>
+    </w:lvl>
+    <w:lvl w:ilvl="1" w:tplc="04090003">
+      <w:start w:val="1"/>
+      <w:numFmt w:val="bullet"/>
+      <w:lvlText w:val="o"/>
+      <w:lvlJc w:val="left"/>
+      <w:pPr>
+        <w:ind w:left="1440" w:hanging="360"/>
+      </w:pPr>
+      <w:rPr>
+        <w:rFonts w:ascii="Courier New" w:hAnsi="Courier New" w:cs="Courier New" w:hint="default"/>
+      </w:rPr>
+    </w:lvl>
+    <w:lvl w:ilvl="2" w:tplc="04090005" w:tentative="1">
+      <w:start w:val="1"/>
+      <w:numFmt w:val="bullet"/>
+      <w:lvlText w:val=""/>
+      <w:lvlJc w:val="left"/>
+      <w:pPr>
+        <w:ind w:left="2160" w:hanging="360"/>
+      </w:pPr>
+      <w:rPr>
+        <w:rFonts w:ascii="Wingdings" w:hAnsi="Wingdings" w:hint="default"/>
+      </w:rPr>
+    </w:lvl>
+    <w:lvl w:ilvl="3" w:tplc="04090001" w:tentative="1">
+      <w:start w:val="1"/>
+      <w:numFmt w:val="bullet"/>
+      <w:lvlText w:val=""/>
+      <w:lvlJc w:val="left"/>
+      <w:pPr>
+        <w:ind w:left="2880" w:hanging="360"/>
+      </w:pPr>
+      <w:rPr>
+        <w:rFonts w:ascii="Symbol" w:hAnsi="Symbol" w:hint="default"/>
+      </w:rPr>
+    </w:lvl>
+    <w:lvl w:ilvl="4" w:tplc="04090003" w:tentative="1">
+      <w:start w:val="1"/>
+      <w:numFmt w:val="bullet"/>
+      <w:lvlText w:val="o"/>
+      <w:lvlJc w:val="left"/>
+      <w:pPr>
+        <w:ind w:left="3600" w:hanging="360"/>
+      </w:pPr>
+      <w:rPr>
+        <w:rFonts w:ascii="Courier New" w:hAnsi="Courier New" w:cs="Courier New" w:hint="default"/>
+      </w:rPr>
+    </w:lvl>
+    <w:lvl w:ilvl="5" w:tplc="04090005" w:tentative="1">
+      <w:start w:val="1"/>
+      <w:numFmt w:val="bullet"/>
+      <w:lvlText w:val=""/>
+      <w:lvlJc w:val="left"/>
+      <w:pPr>
+        <w:ind w:left="4320" w:hanging="360"/>
+      </w:pPr>
+      <w:rPr>
+        <w:rFonts w:ascii="Wingdings" w:hAnsi="Wingdings" w:hint="default"/>
+      </w:rPr>
+    </w:lvl>
+    <w:lvl w:ilvl="6" w:tplc="04090001" w:tentative="1">
+      <w:start w:val="1"/>
+      <w:numFmt w:val="bullet"/>
+      <w:lvlText w:val=""/>
+      <w:lvlJc w:val="left"/>
+      <w:pPr>
+        <w:ind w:left="5040" w:hanging="360"/>
+      </w:pPr>
+      <w:rPr>
+        <w:rFonts w:ascii="Symbol" w:hAnsi="Symbol" w:hint="default"/>
+      </w:rPr>
+    </w:lvl>
+    <w:lvl w:ilvl="7" w:tplc="04090003" w:tentative="1">
+      <w:start w:val="1"/>
+      <w:numFmt w:val="bullet"/>
+      <w:lvlText w:val="o"/>
+      <w:lvlJc w:val="left"/>
+      <w:pPr>
+        <w:ind w:left="5760" w:hanging="360"/>
+      </w:pPr>
+      <w:rPr>
+        <w:rFonts w:ascii="Courier New" w:hAnsi="Courier New" w:cs="Courier New" w:hint="default"/>
+      </w:rPr>
+    </w:lvl>
+    <w:lvl w:ilvl="8" w:tplc="04090005" w:tentative="1">
+      <w:start w:val="1"/>
+      <w:numFmt w:val="bullet"/>
+      <w:lvlText w:val=""/>
+      <w:lvlJc w:val="left"/>
+      <w:pPr>
+        <w:ind w:left="6480" w:hanging="360"/>
+      </w:pPr>
+      <w:rPr>
+        <w:rFonts w:ascii="Wingdings" w:hAnsi="Wingdings" w:hint="default"/>
+      </w:rPr>
+    </w:lvl>
+  </w:abstractNum>
+  <w:abstractNum w:abstractNumId="9" w15:restartNumberingAfterBreak="0">
+    <w:nsid w:val="545D3933"/>
+    <w:multiLevelType w:val="hybridMultilevel"/>
+    <w:tmpl w:val="3850A140"/>
+    <w:lvl w:ilvl="0" w:tplc="04090001">
+      <w:start w:val="1"/>
+      <w:numFmt w:val="bullet"/>
+      <w:lvlText w:val=""/>
+      <w:lvlJc w:val="left"/>
+      <w:pPr>
+        <w:ind w:left="720" w:hanging="360"/>
+      </w:pPr>
+      <w:rPr>
+        <w:rFonts w:ascii="Symbol" w:hAnsi="Symbol" w:hint="default"/>
+      </w:rPr>
+    </w:lvl>
+    <w:lvl w:ilvl="1" w:tplc="04090003" w:tentative="1">
+      <w:start w:val="1"/>
+      <w:numFmt w:val="bullet"/>
+      <w:lvlText w:val="o"/>
+      <w:lvlJc w:val="left"/>
+      <w:pPr>
+        <w:ind w:left="1440" w:hanging="360"/>
+      </w:pPr>
+      <w:rPr>
+        <w:rFonts w:ascii="Courier New" w:hAnsi="Courier New" w:cs="Courier New" w:hint="default"/>
+      </w:rPr>
+    </w:lvl>
+    <w:lvl w:ilvl="2" w:tplc="04090005" w:tentative="1">
+      <w:start w:val="1"/>
+      <w:numFmt w:val="bullet"/>
+      <w:lvlText w:val=""/>
+      <w:lvlJc w:val="left"/>
+      <w:pPr>
+        <w:ind w:left="2160" w:hanging="360"/>
+      </w:pPr>
+      <w:rPr>
+        <w:rFonts w:ascii="Wingdings" w:hAnsi="Wingdings" w:hint="default"/>
+      </w:rPr>
+    </w:lvl>
+    <w:lvl w:ilvl="3" w:tplc="04090001" w:tentative="1">
+      <w:start w:val="1"/>
+      <w:numFmt w:val="bullet"/>
+      <w:lvlText w:val=""/>
+      <w:lvlJc w:val="left"/>
+      <w:pPr>
+        <w:ind w:left="2880" w:hanging="360"/>
+      </w:pPr>
+      <w:rPr>
+        <w:rFonts w:ascii="Symbol" w:hAnsi="Symbol" w:hint="default"/>
+      </w:rPr>
+    </w:lvl>
+    <w:lvl w:ilvl="4" w:tplc="04090003" w:tentative="1">
+      <w:start w:val="1"/>
+      <w:numFmt w:val="bullet"/>
+      <w:lvlText w:val="o"/>
+      <w:lvlJc w:val="left"/>
+      <w:pPr>
+        <w:ind w:left="3600" w:hanging="360"/>
+      </w:pPr>
+      <w:rPr>
+        <w:rFonts w:ascii="Courier New" w:hAnsi="Courier New" w:cs="Courier New" w:hint="default"/>
+      </w:rPr>
+    </w:lvl>
+    <w:lvl w:ilvl="5" w:tplc="04090005" w:tentative="1">
+      <w:start w:val="1"/>
+      <w:numFmt w:val="bullet"/>
+      <w:lvlText w:val=""/>
+      <w:lvlJc w:val="left"/>
+      <w:pPr>
+        <w:ind w:left="4320" w:hanging="360"/>
+      </w:pPr>
+      <w:rPr>
+        <w:rFonts w:ascii="Wingdings" w:hAnsi="Wingdings" w:hint="default"/>
+      </w:rPr>
+    </w:lvl>
+    <w:lvl w:ilvl="6" w:tplc="04090001" w:tentative="1">
+      <w:start w:val="1"/>
+      <w:numFmt w:val="bullet"/>
+      <w:lvlText w:val=""/>
+      <w:lvlJc w:val="left"/>
+      <w:pPr>
+        <w:ind w:left="5040" w:hanging="360"/>
+      </w:pPr>
+      <w:rPr>
+        <w:rFonts w:ascii="Symbol" w:hAnsi="Symbol" w:hint="default"/>
+      </w:rPr>
+    </w:lvl>
+    <w:lvl w:ilvl="7" w:tplc="04090003" w:tentative="1">
+      <w:start w:val="1"/>
+      <w:numFmt w:val="bullet"/>
+      <w:lvlText w:val="o"/>
+      <w:lvlJc w:val="left"/>
+      <w:pPr>
+        <w:ind w:left="5760" w:hanging="360"/>
+      </w:pPr>
+      <w:rPr>
+        <w:rFonts w:ascii="Courier New" w:hAnsi="Courier New" w:cs="Courier New" w:hint="default"/>
+      </w:rPr>
+    </w:lvl>
+    <w:lvl w:ilvl="8" w:tplc="04090005" w:tentative="1">
+      <w:start w:val="1"/>
+      <w:numFmt w:val="bullet"/>
+      <w:lvlText w:val=""/>
+      <w:lvlJc w:val="left"/>
+      <w:pPr>
+        <w:ind w:left="6480" w:hanging="360"/>
+      </w:pPr>
+      <w:rPr>
+        <w:rFonts w:ascii="Wingdings" w:hAnsi="Wingdings" w:hint="default"/>
+      </w:rPr>
+    </w:lvl>
+  </w:abstractNum>
+  <w:abstractNum w:abstractNumId="10" w15:restartNumberingAfterBreak="0">
+    <w:nsid w:val="60637F32"/>
+    <w:multiLevelType w:val="hybridMultilevel"/>
+    <w:tmpl w:val="F83A870E"/>
+    <w:lvl w:ilvl="0" w:tplc="04090001">
+      <w:start w:val="1"/>
+      <w:numFmt w:val="bullet"/>
+      <w:lvlText w:val=""/>
+      <w:lvlJc w:val="left"/>
+      <w:pPr>
+        <w:ind w:left="720" w:hanging="360"/>
+      </w:pPr>
+      <w:rPr>
+        <w:rFonts w:ascii="Symbol" w:hAnsi="Symbol" w:hint="default"/>
+      </w:rPr>
+    </w:lvl>
+    <w:lvl w:ilvl="1" w:tplc="04090003">
+      <w:start w:val="1"/>
+      <w:numFmt w:val="bullet"/>
+      <w:lvlText w:val="o"/>
+      <w:lvlJc w:val="left"/>
+      <w:pPr>
+        <w:ind w:left="1440" w:hanging="360"/>
+      </w:pPr>
+      <w:rPr>
+        <w:rFonts w:ascii="Courier New" w:hAnsi="Courier New" w:cs="Courier New" w:hint="default"/>
+      </w:rPr>
+    </w:lvl>
+    <w:lvl w:ilvl="2" w:tplc="04090005" w:tentative="1">
+      <w:start w:val="1"/>
+      <w:numFmt w:val="bullet"/>
+      <w:lvlText w:val=""/>
+      <w:lvlJc w:val="left"/>
+      <w:pPr>
+        <w:ind w:left="2160" w:hanging="360"/>
+      </w:pPr>
+      <w:rPr>
+        <w:rFonts w:ascii="Wingdings" w:hAnsi="Wingdings" w:hint="default"/>
+      </w:rPr>
+    </w:lvl>
+    <w:lvl w:ilvl="3" w:tplc="04090001" w:tentative="1">
+      <w:start w:val="1"/>
+      <w:numFmt w:val="bullet"/>
+      <w:lvlText w:val=""/>
+      <w:lvlJc w:val="left"/>
+      <w:pPr>
+        <w:ind w:left="2880" w:hanging="360"/>
+      </w:pPr>
+      <w:rPr>
+        <w:rFonts w:ascii="Symbol" w:hAnsi="Symbol" w:hint="default"/>
+      </w:rPr>
+    </w:lvl>
+    <w:lvl w:ilvl="4" w:tplc="04090003" w:tentative="1">
+      <w:start w:val="1"/>
+      <w:numFmt w:val="bullet"/>
+      <w:lvlText w:val="o"/>
+      <w:lvlJc w:val="left"/>
+      <w:pPr>
+        <w:ind w:left="3600" w:hanging="360"/>
+      </w:pPr>
+      <w:rPr>
+        <w:rFonts w:ascii="Courier New" w:hAnsi="Courier New" w:cs="Courier New" w:hint="default"/>
+      </w:rPr>
+    </w:lvl>
+    <w:lvl w:ilvl="5" w:tplc="04090005" w:tentative="1">
+      <w:start w:val="1"/>
+      <w:numFmt w:val="bullet"/>
+      <w:lvlText w:val=""/>
+      <w:lvlJc w:val="left"/>
+      <w:pPr>
+        <w:ind w:left="4320" w:hanging="360"/>
+      </w:pPr>
+      <w:rPr>
+        <w:rFonts w:ascii="Wingdings" w:hAnsi="Wingdings" w:hint="default"/>
+      </w:rPr>
+    </w:lvl>
+    <w:lvl w:ilvl="6" w:tplc="04090001" w:tentative="1">
+      <w:start w:val="1"/>
+      <w:numFmt w:val="bullet"/>
+      <w:lvlText w:val=""/>
+      <w:lvlJc w:val="left"/>
+      <w:pPr>
+        <w:ind w:left="5040" w:hanging="360"/>
+      </w:pPr>
+      <w:rPr>
+        <w:rFonts w:ascii="Symbol" w:hAnsi="Symbol" w:hint="default"/>
+      </w:rPr>
+    </w:lvl>
+    <w:lvl w:ilvl="7" w:tplc="04090003" w:tentative="1">
+      <w:start w:val="1"/>
+      <w:numFmt w:val="bullet"/>
+      <w:lvlText w:val="o"/>
+      <w:lvlJc w:val="left"/>
+      <w:pPr>
+        <w:ind w:left="5760" w:hanging="360"/>
+      </w:pPr>
+      <w:rPr>
+        <w:rFonts w:ascii="Courier New" w:hAnsi="Courier New" w:cs="Courier New" w:hint="default"/>
+      </w:rPr>
+    </w:lvl>
+    <w:lvl w:ilvl="8" w:tplc="04090005" w:tentative="1">
+      <w:start w:val="1"/>
+      <w:numFmt w:val="bullet"/>
+      <w:lvlText w:val=""/>
+      <w:lvlJc w:val="left"/>
+      <w:pPr>
+        <w:ind w:left="6480" w:hanging="360"/>
+      </w:pPr>
+      <w:rPr>
+        <w:rFonts w:ascii="Wingdings" w:hAnsi="Wingdings" w:hint="default"/>
+      </w:rPr>
+    </w:lvl>
+  </w:abstractNum>
+  <w:abstractNum w:abstractNumId="11" w15:restartNumberingAfterBreak="0">
+    <w:nsid w:val="60FA2589"/>
+    <w:multiLevelType w:val="hybridMultilevel"/>
+    <w:tmpl w:val="7B005624"/>
+    <w:lvl w:ilvl="0" w:tplc="04090001">
+      <w:start w:val="1"/>
+      <w:numFmt w:val="bullet"/>
+      <w:lvlText w:val=""/>
+      <w:lvlJc w:val="left"/>
+      <w:pPr>
+        <w:ind w:left="720" w:hanging="360"/>
+      </w:pPr>
+      <w:rPr>
+        <w:rFonts w:ascii="Symbol" w:hAnsi="Symbol" w:hint="default"/>
+      </w:rPr>
+    </w:lvl>
+    <w:lvl w:ilvl="1" w:tplc="04090003" w:tentative="1">
+      <w:start w:val="1"/>
+      <w:numFmt w:val="bullet"/>
+      <w:lvlText w:val="o"/>
+      <w:lvlJc w:val="left"/>
+      <w:pPr>
+        <w:ind w:left="1440" w:hanging="360"/>
+      </w:pPr>
+      <w:rPr>
+        <w:rFonts w:ascii="Courier New" w:hAnsi="Courier New" w:cs="Courier New" w:hint="default"/>
+      </w:rPr>
+    </w:lvl>
+    <w:lvl w:ilvl="2" w:tplc="04090005" w:tentative="1">
+      <w:start w:val="1"/>
+      <w:numFmt w:val="bullet"/>
+      <w:lvlText w:val=""/>
+      <w:lvlJc w:val="left"/>
+      <w:pPr>
+        <w:ind w:left="2160" w:hanging="360"/>
+      </w:pPr>
+      <w:rPr>
+        <w:rFonts w:ascii="Wingdings" w:hAnsi="Wingdings" w:hint="default"/>
+      </w:rPr>
+    </w:lvl>
+    <w:lvl w:ilvl="3" w:tplc="04090001" w:tentative="1">
+      <w:start w:val="1"/>
+      <w:numFmt w:val="bullet"/>
+      <w:lvlText w:val=""/>
+      <w:lvlJc w:val="left"/>
+      <w:pPr>
+        <w:ind w:left="2880" w:hanging="360"/>
+      </w:pPr>
+      <w:rPr>
+        <w:rFonts w:ascii="Symbol" w:hAnsi="Symbol" w:hint="default"/>
+      </w:rPr>
+    </w:lvl>
+    <w:lvl w:ilvl="4" w:tplc="04090003" w:tentative="1">
+      <w:start w:val="1"/>
+      <w:numFmt w:val="bullet"/>
+      <w:lvlText w:val="o"/>
+      <w:lvlJc w:val="left"/>
+      <w:pPr>
+        <w:ind w:left="3600" w:hanging="360"/>
+      </w:pPr>
+      <w:rPr>
+        <w:rFonts w:ascii="Courier New" w:hAnsi="Courier New" w:cs="Courier New" w:hint="default"/>
+      </w:rPr>
+    </w:lvl>
+    <w:lvl w:ilvl="5" w:tplc="04090005" w:tentative="1">
+      <w:start w:val="1"/>
+      <w:numFmt w:val="bullet"/>
+      <w:lvlText w:val=""/>
+      <w:lvlJc w:val="left"/>
+      <w:pPr>
+        <w:ind w:left="4320" w:hanging="360"/>
+      </w:pPr>
+      <w:rPr>
+        <w:rFonts w:ascii="Wingdings" w:hAnsi="Wingdings" w:hint="default"/>
+      </w:rPr>
+    </w:lvl>
+    <w:lvl w:ilvl="6" w:tplc="04090001" w:tentative="1">
+      <w:start w:val="1"/>
+      <w:numFmt w:val="bullet"/>
+      <w:lvlText w:val=""/>
+      <w:lvlJc w:val="left"/>
+      <w:pPr>
+        <w:ind w:left="5040" w:hanging="360"/>
+      </w:pPr>
+      <w:rPr>
+        <w:rFonts w:ascii="Symbol" w:hAnsi="Symbol" w:hint="default"/>
+      </w:rPr>
+    </w:lvl>
+    <w:lvl w:ilvl="7" w:tplc="04090003" w:tentative="1">
+      <w:start w:val="1"/>
+      <w:numFmt w:val="bullet"/>
+      <w:lvlText w:val="o"/>
+      <w:lvlJc w:val="left"/>
+      <w:pPr>
+        <w:ind w:left="5760" w:hanging="360"/>
+      </w:pPr>
+      <w:rPr>
+        <w:rFonts w:ascii="Courier New" w:hAnsi="Courier New" w:cs="Courier New" w:hint="default"/>
+      </w:rPr>
+    </w:lvl>
+    <w:lvl w:ilvl="8" w:tplc="04090005" w:tentative="1">
+      <w:start w:val="1"/>
+      <w:numFmt w:val="bullet"/>
+      <w:lvlText w:val=""/>
+      <w:lvlJc w:val="left"/>
+      <w:pPr>
+        <w:ind w:left="6480" w:hanging="360"/>
+      </w:pPr>
+      <w:rPr>
+        <w:rFonts w:ascii="Wingdings" w:hAnsi="Wingdings" w:hint="default"/>
+      </w:rPr>
+    </w:lvl>
+  </w:abstractNum>
+  <w:abstractNum w:abstractNumId="12" w15:restartNumberingAfterBreak="0">
+    <w:nsid w:val="668F37DC"/>
+    <w:multiLevelType w:val="hybridMultilevel"/>
+    <w:tmpl w:val="519410D4"/>
+    <w:lvl w:ilvl="0" w:tplc="04090001">
+      <w:start w:val="1"/>
+      <w:numFmt w:val="bullet"/>
+      <w:lvlText w:val=""/>
+      <w:lvlJc w:val="left"/>
+      <w:pPr>
+        <w:ind w:left="720" w:hanging="360"/>
+      </w:pPr>
+      <w:rPr>
+        <w:rFonts w:ascii="Symbol" w:hAnsi="Symbol" w:hint="default"/>
+      </w:rPr>
+    </w:lvl>
+    <w:lvl w:ilvl="1" w:tplc="04090003">
+      <w:start w:val="1"/>
+      <w:numFmt w:val="bullet"/>
+      <w:lvlText w:val="o"/>
+      <w:lvlJc w:val="left"/>
+      <w:pPr>
+        <w:ind w:left="1440" w:hanging="360"/>
+      </w:pPr>
+      <w:rPr>
+        <w:rFonts w:ascii="Courier New" w:hAnsi="Courier New" w:cs="Courier New" w:hint="default"/>
+      </w:rPr>
+    </w:lvl>
+    <w:lvl w:ilvl="2" w:tplc="04090005">
+      <w:start w:val="1"/>
+      <w:numFmt w:val="bullet"/>
+      <w:lvlText w:val=""/>
+      <w:lvlJc w:val="left"/>
+      <w:pPr>
+        <w:ind w:left="2160" w:hanging="360"/>
+      </w:pPr>
+      <w:rPr>
+        <w:rFonts w:ascii="Wingdings" w:hAnsi="Wingdings" w:hint="default"/>
+      </w:rPr>
+    </w:lvl>
+    <w:lvl w:ilvl="3" w:tplc="04090001" w:tentative="1">
+      <w:start w:val="1"/>
+      <w:numFmt w:val="bullet"/>
+      <w:lvlText w:val=""/>
+      <w:lvlJc w:val="left"/>
+      <w:pPr>
+        <w:ind w:left="2880" w:hanging="360"/>
+      </w:pPr>
+      <w:rPr>
+        <w:rFonts w:ascii="Symbol" w:hAnsi="Symbol" w:hint="default"/>
+      </w:rPr>
+    </w:lvl>
+    <w:lvl w:ilvl="4" w:tplc="04090003" w:tentative="1">
+      <w:start w:val="1"/>
+      <w:numFmt w:val="bullet"/>
+      <w:lvlText w:val="o"/>
+      <w:lvlJc w:val="left"/>
+      <w:pPr>
+        <w:ind w:left="3600" w:hanging="360"/>
+      </w:pPr>
+      <w:rPr>
+        <w:rFonts w:ascii="Courier New" w:hAnsi="Courier New" w:cs="Courier New" w:hint="default"/>
+      </w:rPr>
+    </w:lvl>
+    <w:lvl w:ilvl="5" w:tplc="04090005" w:tentative="1">
+      <w:start w:val="1"/>
+      <w:numFmt w:val="bullet"/>
+      <w:lvlText w:val=""/>
+      <w:lvlJc w:val="left"/>
+      <w:pPr>
+        <w:ind w:left="4320" w:hanging="360"/>
+      </w:pPr>
+      <w:rPr>
+        <w:rFonts w:ascii="Wingdings" w:hAnsi="Wingdings" w:hint="default"/>
+      </w:rPr>
+    </w:lvl>
+    <w:lvl w:ilvl="6" w:tplc="04090001" w:tentative="1">
+      <w:start w:val="1"/>
+      <w:numFmt w:val="bullet"/>
+      <w:lvlText w:val=""/>
+      <w:lvlJc w:val="left"/>
+      <w:pPr>
+        <w:ind w:left="5040" w:hanging="360"/>
+      </w:pPr>
+      <w:rPr>
+        <w:rFonts w:ascii="Symbol" w:hAnsi="Symbol" w:hint="default"/>
+      </w:rPr>
+    </w:lvl>
+    <w:lvl w:ilvl="7" w:tplc="04090003" w:tentative="1">
+      <w:start w:val="1"/>
+      <w:numFmt w:val="bullet"/>
+      <w:lvlText w:val="o"/>
+      <w:lvlJc w:val="left"/>
+      <w:pPr>
+        <w:ind w:left="5760" w:hanging="360"/>
+      </w:pPr>
+      <w:rPr>
+        <w:rFonts w:ascii="Courier New" w:hAnsi="Courier New" w:cs="Courier New" w:hint="default"/>
+      </w:rPr>
+    </w:lvl>
+    <w:lvl w:ilvl="8" w:tplc="04090005" w:tentative="1">
+      <w:start w:val="1"/>
+      <w:numFmt w:val="bullet"/>
+      <w:lvlText w:val=""/>
+      <w:lvlJc w:val="left"/>
+      <w:pPr>
+        <w:ind w:left="6480" w:hanging="360"/>
+      </w:pPr>
+      <w:rPr>
+        <w:rFonts w:ascii="Wingdings" w:hAnsi="Wingdings" w:hint="default"/>
+      </w:rPr>
+    </w:lvl>
+  </w:abstractNum>
+  <w:abstractNum w:abstractNumId="13" w15:restartNumberingAfterBreak="0">
+    <w:nsid w:val="6A7253F3"/>
+    <w:multiLevelType w:val="hybridMultilevel"/>
+    <w:tmpl w:val="B9104AAE"/>
+    <w:lvl w:ilvl="0" w:tplc="04090001">
+      <w:start w:val="1"/>
+      <w:numFmt w:val="bullet"/>
+      <w:lvlText w:val=""/>
+      <w:lvlJc w:val="left"/>
+      <w:pPr>
+        <w:ind w:left="720" w:hanging="360"/>
+      </w:pPr>
+      <w:rPr>
+        <w:rFonts w:ascii="Symbol" w:hAnsi="Symbol" w:hint="default"/>
+      </w:rPr>
+    </w:lvl>
+    <w:lvl w:ilvl="1" w:tplc="04090003" w:tentative="1">
+      <w:start w:val="1"/>
+      <w:numFmt w:val="bullet"/>
+      <w:lvlText w:val="o"/>
+      <w:lvlJc w:val="left"/>
+      <w:pPr>
+        <w:ind w:left="1440" w:hanging="360"/>
+      </w:pPr>
+      <w:rPr>
+        <w:rFonts w:ascii="Courier New" w:hAnsi="Courier New" w:cs="Courier New" w:hint="default"/>
+      </w:rPr>
+    </w:lvl>
+    <w:lvl w:ilvl="2" w:tplc="04090005" w:tentative="1">
+      <w:start w:val="1"/>
+      <w:numFmt w:val="bullet"/>
+      <w:lvlText w:val=""/>
+      <w:lvlJc w:val="left"/>
+      <w:pPr>
+        <w:ind w:left="2160" w:hanging="360"/>
+      </w:pPr>
+      <w:rPr>
+        <w:rFonts w:ascii="Wingdings" w:hAnsi="Wingdings" w:hint="default"/>
+      </w:rPr>
+    </w:lvl>
+    <w:lvl w:ilvl="3" w:tplc="04090001" w:tentative="1">
+      <w:start w:val="1"/>
+      <w:numFmt w:val="bullet"/>
+      <w:lvlText w:val=""/>
+      <w:lvlJc w:val="left"/>
+      <w:pPr>
+        <w:ind w:left="2880" w:hanging="360"/>
+      </w:pPr>
+      <w:rPr>
+        <w:rFonts w:ascii="Symbol" w:hAnsi="Symbol" w:hint="default"/>
+      </w:rPr>
+    </w:lvl>
+    <w:lvl w:ilvl="4" w:tplc="04090003" w:tentative="1">
+      <w:start w:val="1"/>
+      <w:numFmt w:val="bullet"/>
+      <w:lvlText w:val="o"/>
+      <w:lvlJc w:val="left"/>
+      <w:pPr>
+        <w:ind w:left="3600" w:hanging="360"/>
+      </w:pPr>
+      <w:rPr>
+        <w:rFonts w:ascii="Courier New" w:hAnsi="Courier New" w:cs="Courier New" w:hint="default"/>
+      </w:rPr>
+    </w:lvl>
+    <w:lvl w:ilvl="5" w:tplc="04090005" w:tentative="1">
+      <w:start w:val="1"/>
+      <w:numFmt w:val="bullet"/>
+      <w:lvlText w:val=""/>
+      <w:lvlJc w:val="left"/>
+      <w:pPr>
+        <w:ind w:left="4320" w:hanging="360"/>
+      </w:pPr>
+      <w:rPr>
+        <w:rFonts w:ascii="Wingdings" w:hAnsi="Wingdings" w:hint="default"/>
+      </w:rPr>
+    </w:lvl>
+    <w:lvl w:ilvl="6" w:tplc="04090001" w:tentative="1">
+      <w:start w:val="1"/>
+      <w:numFmt w:val="bullet"/>
+      <w:lvlText w:val=""/>
+      <w:lvlJc w:val="left"/>
+      <w:pPr>
+        <w:ind w:left="5040" w:hanging="360"/>
+      </w:pPr>
+      <w:rPr>
+        <w:rFonts w:ascii="Symbol" w:hAnsi="Symbol" w:hint="default"/>
+      </w:rPr>
+    </w:lvl>
+    <w:lvl w:ilvl="7" w:tplc="04090003" w:tentative="1">
+      <w:start w:val="1"/>
+      <w:numFmt w:val="bullet"/>
+      <w:lvlText w:val="o"/>
+      <w:lvlJc w:val="left"/>
+      <w:pPr>
+        <w:ind w:left="5760" w:hanging="360"/>
+      </w:pPr>
+      <w:rPr>
+        <w:rFonts w:ascii="Courier New" w:hAnsi="Courier New" w:cs="Courier New" w:hint="default"/>
+      </w:rPr>
+    </w:lvl>
+    <w:lvl w:ilvl="8" w:tplc="04090005" w:tentative="1">
+      <w:start w:val="1"/>
+      <w:numFmt w:val="bullet"/>
+      <w:lvlText w:val=""/>
+      <w:lvlJc w:val="left"/>
+      <w:pPr>
+        <w:ind w:left="6480" w:hanging="360"/>
+      </w:pPr>
+      <w:rPr>
+        <w:rFonts w:ascii="Wingdings" w:hAnsi="Wingdings" w:hint="default"/>
+      </w:rPr>
+    </w:lvl>
+  </w:abstractNum>
+  <w:abstractNum w:abstractNumId="14" w15:restartNumberingAfterBreak="0">
+    <w:nsid w:val="7A6A7CAC"/>
+    <w:multiLevelType w:val="hybridMultilevel"/>
+    <w:tmpl w:val="6DDE76C8"/>
+    <w:lvl w:ilvl="0" w:tplc="04090001">
+      <w:start w:val="1"/>
+      <w:numFmt w:val="bullet"/>
+      <w:lvlText w:val=""/>
+      <w:lvlJc w:val="left"/>
+      <w:pPr>
+        <w:ind w:left="720" w:hanging="360"/>
+      </w:pPr>
+      <w:rPr>
+        <w:rFonts w:ascii="Symbol" w:hAnsi="Symbol" w:hint="default"/>
+      </w:rPr>
+    </w:lvl>
+    <w:lvl w:ilvl="1" w:tplc="04090003">
+      <w:start w:val="1"/>
+      <w:numFmt w:val="bullet"/>
+      <w:lvlText w:val="o"/>
+      <w:lvlJc w:val="left"/>
+      <w:pPr>
+        <w:ind w:left="1440" w:hanging="360"/>
+      </w:pPr>
+      <w:rPr>
+        <w:rFonts w:ascii="Courier New" w:hAnsi="Courier New" w:cs="Courier New" w:hint="default"/>
+      </w:rPr>
+    </w:lvl>
+    <w:lvl w:ilvl="2" w:tplc="04090005" w:tentative="1">
+      <w:start w:val="1"/>
+      <w:numFmt w:val="bullet"/>
+      <w:lvlText w:val=""/>
+      <w:lvlJc w:val="left"/>
+      <w:pPr>
+        <w:ind w:left="2160" w:hanging="360"/>
+      </w:pPr>
+      <w:rPr>
+        <w:rFonts w:ascii="Wingdings" w:hAnsi="Wingdings" w:hint="default"/>
+      </w:rPr>
+    </w:lvl>
+    <w:lvl w:ilvl="3" w:tplc="04090001" w:tentative="1">
+      <w:start w:val="1"/>
+      <w:numFmt w:val="bullet"/>
+      <w:lvlText w:val=""/>
+      <w:lvlJc w:val="left"/>
+      <w:pPr>
+        <w:ind w:left="2880" w:hanging="360"/>
+      </w:pPr>
+      <w:rPr>
+        <w:rFonts w:ascii="Symbol" w:hAnsi="Symbol" w:hint="default"/>
+      </w:rPr>
+    </w:lvl>
+    <w:lvl w:ilvl="4" w:tplc="04090003" w:tentative="1">
+      <w:start w:val="1"/>
+      <w:numFmt w:val="bullet"/>
+      <w:lvlText w:val="o"/>
+      <w:lvlJc w:val="left"/>
+      <w:pPr>
+        <w:ind w:left="3600" w:hanging="360"/>
+      </w:pPr>
+      <w:rPr>
+        <w:rFonts w:ascii="Courier New" w:hAnsi="Courier New" w:cs="Courier New" w:hint="default"/>
+      </w:rPr>
+    </w:lvl>
+    <w:lvl w:ilvl="5" w:tplc="04090005" w:tentative="1">
+      <w:start w:val="1"/>
+      <w:numFmt w:val="bullet"/>
+      <w:lvlText w:val=""/>
+      <w:lvlJc w:val="left"/>
+      <w:pPr>
+        <w:ind w:left="4320" w:hanging="360"/>
+      </w:pPr>
+      <w:rPr>
+        <w:rFonts w:ascii="Wingdings" w:hAnsi="Wingdings" w:hint="default"/>
+      </w:rPr>
+    </w:lvl>
+    <w:lvl w:ilvl="6" w:tplc="04090001" w:tentative="1">
+      <w:start w:val="1"/>
+      <w:numFmt w:val="bullet"/>
+      <w:lvlText w:val=""/>
+      <w:lvlJc w:val="left"/>
+      <w:pPr>
+        <w:ind w:left="5040" w:hanging="360"/>
+      </w:pPr>
+      <w:rPr>
+        <w:rFonts w:ascii="Symbol" w:hAnsi="Symbol" w:hint="default"/>
+      </w:rPr>
+    </w:lvl>
+    <w:lvl w:ilvl="7" w:tplc="04090003" w:tentative="1">
+      <w:start w:val="1"/>
+      <w:numFmt w:val="bullet"/>
+      <w:lvlText w:val="o"/>
+      <w:lvlJc w:val="left"/>
+      <w:pPr>
+        <w:ind w:left="5760" w:hanging="360"/>
+      </w:pPr>
+      <w:rPr>
+        <w:rFonts w:ascii="Courier New" w:hAnsi="Courier New" w:cs="Courier New" w:hint="default"/>
+      </w:rPr>
+    </w:lvl>
+    <w:lvl w:ilvl="8" w:tplc="04090005" w:tentative="1">
+      <w:start w:val="1"/>
+      <w:numFmt w:val="bullet"/>
+      <w:lvlText w:val=""/>
+      <w:lvlJc w:val="left"/>
+      <w:pPr>
+        <w:ind w:left="6480" w:hanging="360"/>
+      </w:pPr>
+      <w:rPr>
+        <w:rFonts w:ascii="Wingdings" w:hAnsi="Wingdings" w:hint="default"/>
+      </w:rPr>
+    </w:lvl>
+  </w:abstractNum>
+  <w:num w:numId="1" w16cid:durableId="1211966068">
+    <w:abstractNumId w:val="4"/>
+  </w:num>
+  <w:num w:numId="2" w16cid:durableId="692222912">
     <w:abstractNumId w:val="1"/>
   </w:num>
-  <w:num w:numId="2">
+  <w:num w:numId="3" w16cid:durableId="1298221660">
+    <w:abstractNumId w:val="3"/>
+  </w:num>
+  <w:num w:numId="4" w16cid:durableId="1286158541">
+    <w:abstractNumId w:val="10"/>
+  </w:num>
+  <w:num w:numId="5" w16cid:durableId="1510292781">
+    <w:abstractNumId w:val="7"/>
+  </w:num>
+  <w:num w:numId="6" w16cid:durableId="791290651">
+    <w:abstractNumId w:val="2"/>
+  </w:num>
+  <w:num w:numId="7" w16cid:durableId="2106225140">
+    <w:abstractNumId w:val="6"/>
+  </w:num>
+  <w:num w:numId="8" w16cid:durableId="2026900933">
+    <w:abstractNumId w:val="12"/>
+  </w:num>
+  <w:num w:numId="9" w16cid:durableId="2004426868">
+    <w:abstractNumId w:val="5"/>
+  </w:num>
+  <w:num w:numId="10" w16cid:durableId="818574079">
+    <w:abstractNumId w:val="14"/>
+  </w:num>
+  <w:num w:numId="11" w16cid:durableId="2120640671">
     <w:abstractNumId w:val="0"/>
+  </w:num>
+  <w:num w:numId="12" w16cid:durableId="1564680298">
+    <w:abstractNumId w:val="13"/>
+  </w:num>
+  <w:num w:numId="13" w16cid:durableId="1229727514">
+    <w:abstractNumId w:val="8"/>
+  </w:num>
+  <w:num w:numId="14" w16cid:durableId="1082871703">
+    <w:abstractNumId w:val="11"/>
+  </w:num>
+  <w:num w:numId="15" w16cid:durableId="1628006138">
+    <w:abstractNumId w:val="9"/>
   </w:num>
 </w:numbering>
 </file>
@@ -1154,6 +5246,22 @@
       <w:shd w:val="clear" w:color="auto" w:fill="E1DFDD"/>
     </w:rPr>
   </w:style>
+  <w:style w:type="paragraph" w:styleId="NormalWeb">
+    <w:name w:val="Normal (Web)"/>
+    <w:basedOn w:val="Normal"/>
+    <w:uiPriority w:val="99"/>
+    <w:semiHidden/>
+    <w:unhideWhenUsed/>
+    <w:rsid w:val="0081102F"/>
+    <w:pPr>
+      <w:spacing w:before="100" w:beforeAutospacing="1" w:after="100" w:afterAutospacing="1" w:line="240" w:lineRule="auto"/>
+    </w:pPr>
+    <w:rPr>
+      <w:rFonts w:ascii="Times New Roman" w:eastAsia="Times New Roman" w:hAnsi="Times New Roman" w:cs="Times New Roman"/>
+      <w:sz w:val="24"/>
+      <w:szCs w:val="24"/>
+    </w:rPr>
+  </w:style>
 </w:styles>
 </file>
 

</xml_diff>